<commit_message>
Add Cloud Computing and Dockers Fundamentals Lab 1
</commit_message>
<xml_diff>
--- a/Cloud_Computing_and_Dockers_Fundamentals/Lab1.docx
+++ b/Cloud_Computing_and_Dockers_Fundamentals/Lab1.docx
@@ -637,21 +637,170 @@
           <w:sz w:val="16"/>
           <w:szCs w:val="16"/>
         </w:rPr>
+        <w:t xml:space="preserve"> start httpd</w:t>
+      </w:r>
+    </w:p>
+    <w:p>
+      <w:pPr>
+        <w:rPr>
+          <w:sz w:val="16"/>
+          <w:szCs w:val="16"/>
+        </w:rPr>
+      </w:pPr>
+      <w:r>
+        <w:rPr>
+          <w:sz w:val="16"/>
+          <w:szCs w:val="16"/>
+        </w:rPr>
+        <w:t xml:space="preserve">$ </w:t>
+      </w:r>
+      <w:proofErr w:type="spellStart"/>
+      <w:r>
+        <w:rPr>
+          <w:sz w:val="16"/>
+          <w:szCs w:val="16"/>
+        </w:rPr>
+        <w:t>sudo</w:t>
+      </w:r>
+      <w:proofErr w:type="spellEnd"/>
+      <w:r>
+        <w:rPr>
+          <w:sz w:val="16"/>
+          <w:szCs w:val="16"/>
+        </w:rPr>
+        <w:t xml:space="preserve"> yum clean metadata</w:t>
+      </w:r>
+    </w:p>
+    <w:p>
+      <w:pPr>
+        <w:rPr>
+          <w:sz w:val="16"/>
+          <w:szCs w:val="16"/>
+        </w:rPr>
+      </w:pPr>
+      <w:r>
+        <w:rPr>
+          <w:sz w:val="16"/>
+          <w:szCs w:val="16"/>
+        </w:rPr>
+        <w:t xml:space="preserve">$ </w:t>
+      </w:r>
+      <w:proofErr w:type="spellStart"/>
+      <w:r>
+        <w:rPr>
+          <w:sz w:val="16"/>
+          <w:szCs w:val="16"/>
+        </w:rPr>
+        <w:t>sudo</w:t>
+      </w:r>
+      <w:proofErr w:type="spellEnd"/>
+      <w:r>
+        <w:rPr>
+          <w:sz w:val="16"/>
+          <w:szCs w:val="16"/>
+        </w:rPr>
+        <w:t xml:space="preserve"> amazon-</w:t>
+      </w:r>
+      <w:proofErr w:type="spellStart"/>
+      <w:r>
+        <w:rPr>
+          <w:sz w:val="16"/>
+          <w:szCs w:val="16"/>
+        </w:rPr>
+        <w:t>linux</w:t>
+      </w:r>
+      <w:proofErr w:type="spellEnd"/>
+      <w:r>
+        <w:rPr>
+          <w:sz w:val="16"/>
+          <w:szCs w:val="16"/>
+        </w:rPr>
+        <w:t>-extras enable php7.4</w:t>
+      </w:r>
+    </w:p>
+    <w:p>
+      <w:pPr>
+        <w:rPr>
+          <w:sz w:val="16"/>
+          <w:szCs w:val="16"/>
+        </w:rPr>
+      </w:pPr>
+      <w:r>
+        <w:rPr>
+          <w:sz w:val="16"/>
+          <w:szCs w:val="16"/>
+        </w:rPr>
+        <w:t xml:space="preserve">$ </w:t>
+      </w:r>
+      <w:proofErr w:type="spellStart"/>
+      <w:r>
+        <w:rPr>
+          <w:sz w:val="16"/>
+          <w:szCs w:val="16"/>
+        </w:rPr>
+        <w:t>sudo</w:t>
+      </w:r>
+      <w:proofErr w:type="spellEnd"/>
+      <w:r>
+        <w:rPr>
+          <w:sz w:val="16"/>
+          <w:szCs w:val="16"/>
+        </w:rPr>
+        <w:t xml:space="preserve"> yum install </w:t>
+      </w:r>
+      <w:proofErr w:type="spellStart"/>
+      <w:r>
+        <w:rPr>
+          <w:sz w:val="16"/>
+          <w:szCs w:val="16"/>
+        </w:rPr>
+        <w:t>php</w:t>
+      </w:r>
+      <w:proofErr w:type="spellEnd"/>
+      <w:r>
+        <w:rPr>
+          <w:sz w:val="16"/>
+          <w:szCs w:val="16"/>
+        </w:rPr>
         <w:t xml:space="preserve"> </w:t>
       </w:r>
-      <w:r>
-        <w:rPr>
-          <w:sz w:val="16"/>
-          <w:szCs w:val="16"/>
-        </w:rPr>
-        <w:t>start</w:t>
-      </w:r>
-      <w:r>
-        <w:rPr>
-          <w:sz w:val="16"/>
-          <w:szCs w:val="16"/>
-        </w:rPr>
-        <w:t xml:space="preserve"> httpd</w:t>
+      <w:proofErr w:type="spellStart"/>
+      <w:r>
+        <w:rPr>
+          <w:sz w:val="16"/>
+          <w:szCs w:val="16"/>
+        </w:rPr>
+        <w:t>php</w:t>
+      </w:r>
+      <w:proofErr w:type="spellEnd"/>
+      <w:r>
+        <w:rPr>
+          <w:sz w:val="16"/>
+          <w:szCs w:val="16"/>
+        </w:rPr>
+        <w:t xml:space="preserve"> </w:t>
+      </w:r>
+      <w:r>
+        <w:rPr>
+          <w:sz w:val="16"/>
+          <w:szCs w:val="16"/>
+        </w:rPr>
+        <w:t>{pear,cgi,common,curl,mbstring,gd,mysqlnd,gettext,bcmath,json,xml,fpm,intl,zip,imap}</w:t>
+      </w:r>
+    </w:p>
+    <w:p>
+      <w:pPr>
+        <w:rPr>
+          <w:sz w:val="16"/>
+          <w:szCs w:val="16"/>
+        </w:rPr>
+      </w:pPr>
+      <w:r>
+        <w:rPr>
+          <w:sz w:val="16"/>
+          <w:szCs w:val="16"/>
+        </w:rPr>
+        <w:t>$ cd /var/www/html/</w:t>
       </w:r>
     </w:p>
     <w:p>
@@ -682,7 +831,23 @@
           <w:sz w:val="16"/>
           <w:szCs w:val="16"/>
         </w:rPr>
-        <w:t xml:space="preserve"> yum clean metadata</w:t>
+        <w:t xml:space="preserve"> </w:t>
+      </w:r>
+      <w:proofErr w:type="spellStart"/>
+      <w:r>
+        <w:rPr>
+          <w:sz w:val="16"/>
+          <w:szCs w:val="16"/>
+        </w:rPr>
+        <w:t>wget</w:t>
+      </w:r>
+      <w:proofErr w:type="spellEnd"/>
+      <w:r>
+        <w:rPr>
+          <w:sz w:val="16"/>
+          <w:szCs w:val="16"/>
+        </w:rPr>
+        <w:t xml:space="preserve"> https://wordpress.org/latest.tar.gz</w:t>
       </w:r>
     </w:p>
     <w:p>
@@ -713,6 +878,209 @@
           <w:sz w:val="16"/>
           <w:szCs w:val="16"/>
         </w:rPr>
+        <w:t xml:space="preserve"> tar </w:t>
+      </w:r>
+      <w:proofErr w:type="spellStart"/>
+      <w:r>
+        <w:rPr>
+          <w:sz w:val="16"/>
+          <w:szCs w:val="16"/>
+        </w:rPr>
+        <w:t>zxf</w:t>
+      </w:r>
+      <w:proofErr w:type="spellEnd"/>
+      <w:r>
+        <w:rPr>
+          <w:sz w:val="16"/>
+          <w:szCs w:val="16"/>
+        </w:rPr>
+        <w:t xml:space="preserve"> latest.tar.gz</w:t>
+      </w:r>
+    </w:p>
+    <w:p>
+      <w:pPr>
+        <w:rPr>
+          <w:sz w:val="16"/>
+          <w:szCs w:val="16"/>
+        </w:rPr>
+      </w:pPr>
+      <w:r>
+        <w:rPr>
+          <w:sz w:val="16"/>
+          <w:szCs w:val="16"/>
+        </w:rPr>
+        <w:t>$ cd ~</w:t>
+      </w:r>
+    </w:p>
+    <w:p>
+      <w:pPr>
+        <w:rPr>
+          <w:sz w:val="16"/>
+          <w:szCs w:val="16"/>
+        </w:rPr>
+      </w:pPr>
+      <w:r>
+        <w:rPr>
+          <w:sz w:val="16"/>
+          <w:szCs w:val="16"/>
+        </w:rPr>
+        <w:t xml:space="preserve">$ </w:t>
+      </w:r>
+      <w:proofErr w:type="spellStart"/>
+      <w:r>
+        <w:rPr>
+          <w:sz w:val="16"/>
+          <w:szCs w:val="16"/>
+        </w:rPr>
+        <w:t>sudo</w:t>
+      </w:r>
+      <w:proofErr w:type="spellEnd"/>
+      <w:r>
+        <w:rPr>
+          <w:sz w:val="16"/>
+          <w:szCs w:val="16"/>
+        </w:rPr>
+        <w:t xml:space="preserve"> </w:t>
+      </w:r>
+      <w:proofErr w:type="spellStart"/>
+      <w:r>
+        <w:rPr>
+          <w:sz w:val="16"/>
+          <w:szCs w:val="16"/>
+        </w:rPr>
+        <w:t>systemctl</w:t>
+      </w:r>
+      <w:proofErr w:type="spellEnd"/>
+      <w:r>
+        <w:rPr>
+          <w:sz w:val="16"/>
+          <w:szCs w:val="16"/>
+        </w:rPr>
+        <w:t xml:space="preserve"> restart httpd</w:t>
+      </w:r>
+    </w:p>
+    <w:p>
+      <w:pPr>
+        <w:rPr>
+          <w:sz w:val="16"/>
+          <w:szCs w:val="16"/>
+        </w:rPr>
+      </w:pPr>
+      <w:r>
+        <w:rPr>
+          <w:sz w:val="16"/>
+          <w:szCs w:val="16"/>
+        </w:rPr>
+        <w:t xml:space="preserve">$ </w:t>
+      </w:r>
+      <w:proofErr w:type="spellStart"/>
+      <w:r>
+        <w:rPr>
+          <w:sz w:val="16"/>
+          <w:szCs w:val="16"/>
+        </w:rPr>
+        <w:t>ssh</w:t>
+      </w:r>
+      <w:proofErr w:type="spellEnd"/>
+      <w:r>
+        <w:rPr>
+          <w:sz w:val="16"/>
+          <w:szCs w:val="16"/>
+        </w:rPr>
+        <w:t xml:space="preserve"> -</w:t>
+      </w:r>
+      <w:proofErr w:type="spellStart"/>
+      <w:r>
+        <w:rPr>
+          <w:sz w:val="16"/>
+          <w:szCs w:val="16"/>
+        </w:rPr>
+        <w:t>i</w:t>
+      </w:r>
+      <w:proofErr w:type="spellEnd"/>
+      <w:r>
+        <w:rPr>
+          <w:sz w:val="16"/>
+          <w:szCs w:val="16"/>
+        </w:rPr>
+        <w:t xml:space="preserve"> </w:t>
+      </w:r>
+      <w:proofErr w:type="spellStart"/>
+      <w:r>
+        <w:rPr>
+          <w:sz w:val="16"/>
+          <w:szCs w:val="16"/>
+        </w:rPr>
+        <w:t>iti-key.pem</w:t>
+      </w:r>
+      <w:proofErr w:type="spellEnd"/>
+      <w:r>
+        <w:rPr>
+          <w:sz w:val="16"/>
+          <w:szCs w:val="16"/>
+        </w:rPr>
+        <w:t xml:space="preserve"> ec2-user@10.0.136.56</w:t>
+      </w:r>
+    </w:p>
+    <w:p>
+      <w:pPr>
+        <w:rPr>
+          <w:sz w:val="16"/>
+          <w:szCs w:val="16"/>
+        </w:rPr>
+      </w:pPr>
+      <w:r>
+        <w:rPr>
+          <w:sz w:val="16"/>
+          <w:szCs w:val="16"/>
+        </w:rPr>
+        <w:t xml:space="preserve">$ </w:t>
+      </w:r>
+      <w:proofErr w:type="spellStart"/>
+      <w:r>
+        <w:rPr>
+          <w:sz w:val="16"/>
+          <w:szCs w:val="16"/>
+        </w:rPr>
+        <w:t>sudo</w:t>
+      </w:r>
+      <w:proofErr w:type="spellEnd"/>
+      <w:r>
+        <w:rPr>
+          <w:sz w:val="16"/>
+          <w:szCs w:val="16"/>
+        </w:rPr>
+        <w:t xml:space="preserve"> yum install https://dev.mysql.com/get/mysql80-community-release-el7-5.noarch.rpm</w:t>
+      </w:r>
+    </w:p>
+    <w:p>
+      <w:pPr>
+        <w:rPr>
+          <w:sz w:val="16"/>
+          <w:szCs w:val="16"/>
+        </w:rPr>
+      </w:pPr>
+      <w:r>
+        <w:rPr>
+          <w:sz w:val="16"/>
+          <w:szCs w:val="16"/>
+        </w:rPr>
+        <w:t xml:space="preserve">$ </w:t>
+      </w:r>
+      <w:proofErr w:type="spellStart"/>
+      <w:r>
+        <w:rPr>
+          <w:sz w:val="16"/>
+          <w:szCs w:val="16"/>
+        </w:rPr>
+        <w:t>sudo</w:t>
+      </w:r>
+      <w:proofErr w:type="spellEnd"/>
+      <w:r>
+        <w:rPr>
+          <w:sz w:val="16"/>
+          <w:szCs w:val="16"/>
+        </w:rPr>
         <w:t xml:space="preserve"> amazon-</w:t>
       </w:r>
       <w:proofErr w:type="spellStart"/>
@@ -729,7 +1097,23 @@
           <w:sz w:val="16"/>
           <w:szCs w:val="16"/>
         </w:rPr>
-        <w:t>-extras enable php7.4</w:t>
+        <w:t xml:space="preserve">-extras install </w:t>
+      </w:r>
+      <w:proofErr w:type="spellStart"/>
+      <w:r>
+        <w:rPr>
+          <w:sz w:val="16"/>
+          <w:szCs w:val="16"/>
+        </w:rPr>
+        <w:t>epel</w:t>
+      </w:r>
+      <w:proofErr w:type="spellEnd"/>
+      <w:r>
+        <w:rPr>
+          <w:sz w:val="16"/>
+          <w:szCs w:val="16"/>
+        </w:rPr>
+        <w:t xml:space="preserve"> -y</w:t>
       </w:r>
     </w:p>
     <w:p>
@@ -760,15 +1144,46 @@
           <w:sz w:val="16"/>
           <w:szCs w:val="16"/>
         </w:rPr>
-        <w:t xml:space="preserve"> yum install </w:t>
-      </w:r>
-      <w:proofErr w:type="spellStart"/>
-      <w:r>
-        <w:rPr>
-          <w:sz w:val="16"/>
-          <w:szCs w:val="16"/>
-        </w:rPr>
-        <w:t>php</w:t>
+        <w:t xml:space="preserve"> yum -y install </w:t>
+      </w:r>
+      <w:proofErr w:type="spellStart"/>
+      <w:r>
+        <w:rPr>
+          <w:sz w:val="16"/>
+          <w:szCs w:val="16"/>
+        </w:rPr>
+        <w:t>mysql</w:t>
+      </w:r>
+      <w:proofErr w:type="spellEnd"/>
+      <w:r>
+        <w:rPr>
+          <w:sz w:val="16"/>
+          <w:szCs w:val="16"/>
+        </w:rPr>
+        <w:t>-community-server</w:t>
+      </w:r>
+    </w:p>
+    <w:p>
+      <w:pPr>
+        <w:rPr>
+          <w:sz w:val="16"/>
+          <w:szCs w:val="16"/>
+        </w:rPr>
+      </w:pPr>
+      <w:r>
+        <w:rPr>
+          <w:sz w:val="16"/>
+          <w:szCs w:val="16"/>
+        </w:rPr>
+        <w:t xml:space="preserve">$ </w:t>
+      </w:r>
+      <w:proofErr w:type="spellStart"/>
+      <w:r>
+        <w:rPr>
+          <w:sz w:val="16"/>
+          <w:szCs w:val="16"/>
+        </w:rPr>
+        <w:t>sudo</w:t>
       </w:r>
       <w:proofErr w:type="spellEnd"/>
       <w:r>
@@ -784,7 +1199,23 @@
           <w:sz w:val="16"/>
           <w:szCs w:val="16"/>
         </w:rPr>
-        <w:t>php</w:t>
+        <w:t>systemctl</w:t>
+      </w:r>
+      <w:proofErr w:type="spellEnd"/>
+      <w:r>
+        <w:rPr>
+          <w:sz w:val="16"/>
+          <w:szCs w:val="16"/>
+        </w:rPr>
+        <w:t xml:space="preserve"> enable --now </w:t>
+      </w:r>
+      <w:proofErr w:type="spellStart"/>
+      <w:r>
+        <w:rPr>
+          <w:sz w:val="16"/>
+          <w:szCs w:val="16"/>
+        </w:rPr>
+        <w:t>mysqld</w:t>
       </w:r>
       <w:proofErr w:type="spellEnd"/>
       <w:r>
@@ -794,28 +1225,398 @@
         </w:rPr>
         <w:t xml:space="preserve"> </w:t>
       </w:r>
-      <w:r>
-        <w:rPr>
-          <w:sz w:val="16"/>
-          <w:szCs w:val="16"/>
-        </w:rPr>
-        <w:t>{</w:t>
-      </w:r>
-      <w:proofErr w:type="gramStart"/>
-      <w:r>
-        <w:rPr>
-          <w:sz w:val="16"/>
-          <w:szCs w:val="16"/>
-        </w:rPr>
-        <w:t>pear,cgi</w:t>
-      </w:r>
-      <w:proofErr w:type="gramEnd"/>
-      <w:r>
-        <w:rPr>
-          <w:sz w:val="16"/>
-          <w:szCs w:val="16"/>
-        </w:rPr>
-        <w:t>,common,curl,mbstring,gd,mysqlnd,gettext,bcmath,json,xml,fpm,intl,zip,imap}</w:t>
+    </w:p>
+    <w:p>
+      <w:pPr>
+        <w:rPr>
+          <w:sz w:val="16"/>
+          <w:szCs w:val="16"/>
+        </w:rPr>
+      </w:pPr>
+      <w:r>
+        <w:rPr>
+          <w:sz w:val="16"/>
+          <w:szCs w:val="16"/>
+        </w:rPr>
+        <w:t xml:space="preserve">$ </w:t>
+      </w:r>
+      <w:proofErr w:type="spellStart"/>
+      <w:r>
+        <w:rPr>
+          <w:sz w:val="16"/>
+          <w:szCs w:val="16"/>
+        </w:rPr>
+        <w:t>systemctl</w:t>
+      </w:r>
+      <w:proofErr w:type="spellEnd"/>
+      <w:r>
+        <w:rPr>
+          <w:sz w:val="16"/>
+          <w:szCs w:val="16"/>
+        </w:rPr>
+        <w:t xml:space="preserve"> status </w:t>
+      </w:r>
+      <w:proofErr w:type="spellStart"/>
+      <w:r>
+        <w:rPr>
+          <w:sz w:val="16"/>
+          <w:szCs w:val="16"/>
+        </w:rPr>
+        <w:t>mysqld</w:t>
+      </w:r>
+      <w:proofErr w:type="spellEnd"/>
+    </w:p>
+    <w:p>
+      <w:pPr>
+        <w:rPr>
+          <w:sz w:val="16"/>
+          <w:szCs w:val="16"/>
+        </w:rPr>
+      </w:pPr>
+      <w:r>
+        <w:rPr>
+          <w:sz w:val="16"/>
+          <w:szCs w:val="16"/>
+        </w:rPr>
+        <w:t xml:space="preserve">$ </w:t>
+      </w:r>
+      <w:proofErr w:type="spellStart"/>
+      <w:r>
+        <w:rPr>
+          <w:sz w:val="16"/>
+          <w:szCs w:val="16"/>
+        </w:rPr>
+        <w:t>sudo</w:t>
+      </w:r>
+      <w:proofErr w:type="spellEnd"/>
+      <w:r>
+        <w:rPr>
+          <w:sz w:val="16"/>
+          <w:szCs w:val="16"/>
+        </w:rPr>
+        <w:t xml:space="preserve"> grep 'temporary password' /var/log/mysqld.log</w:t>
+      </w:r>
+    </w:p>
+    <w:p>
+      <w:pPr>
+        <w:rPr>
+          <w:sz w:val="16"/>
+          <w:szCs w:val="16"/>
+        </w:rPr>
+      </w:pPr>
+      <w:r>
+        <w:rPr>
+          <w:sz w:val="16"/>
+          <w:szCs w:val="16"/>
+        </w:rPr>
+        <w:t xml:space="preserve">$ </w:t>
+      </w:r>
+      <w:proofErr w:type="spellStart"/>
+      <w:r>
+        <w:rPr>
+          <w:sz w:val="16"/>
+          <w:szCs w:val="16"/>
+        </w:rPr>
+        <w:t>sudo</w:t>
+      </w:r>
+      <w:proofErr w:type="spellEnd"/>
+      <w:r>
+        <w:rPr>
+          <w:sz w:val="16"/>
+          <w:szCs w:val="16"/>
+        </w:rPr>
+        <w:t xml:space="preserve"> </w:t>
+      </w:r>
+      <w:proofErr w:type="spellStart"/>
+      <w:r>
+        <w:rPr>
+          <w:sz w:val="16"/>
+          <w:szCs w:val="16"/>
+        </w:rPr>
+        <w:t>mysql_secure_installation</w:t>
+      </w:r>
+      <w:proofErr w:type="spellEnd"/>
+      <w:r>
+        <w:rPr>
+          <w:sz w:val="16"/>
+          <w:szCs w:val="16"/>
+        </w:rPr>
+        <w:t xml:space="preserve"> -p</w:t>
+      </w:r>
+    </w:p>
+    <w:p>
+      <w:pPr>
+        <w:rPr>
+          <w:sz w:val="16"/>
+          <w:szCs w:val="16"/>
+        </w:rPr>
+      </w:pPr>
+      <w:r>
+        <w:rPr>
+          <w:sz w:val="16"/>
+          <w:szCs w:val="16"/>
+        </w:rPr>
+        <w:t xml:space="preserve">$ </w:t>
+      </w:r>
+      <w:proofErr w:type="spellStart"/>
+      <w:r>
+        <w:rPr>
+          <w:sz w:val="16"/>
+          <w:szCs w:val="16"/>
+        </w:rPr>
+        <w:t>mysql</w:t>
+      </w:r>
+      <w:proofErr w:type="spellEnd"/>
+      <w:r>
+        <w:rPr>
+          <w:sz w:val="16"/>
+          <w:szCs w:val="16"/>
+        </w:rPr>
+        <w:t xml:space="preserve"> -u  root -p</w:t>
+      </w:r>
+    </w:p>
+    <w:p>
+      <w:pPr>
+        <w:rPr>
+          <w:sz w:val="16"/>
+          <w:szCs w:val="16"/>
+        </w:rPr>
+      </w:pPr>
+      <w:proofErr w:type="spellStart"/>
+      <w:r>
+        <w:rPr>
+          <w:sz w:val="16"/>
+          <w:szCs w:val="16"/>
+        </w:rPr>
+        <w:t>mysql</w:t>
+      </w:r>
+      <w:proofErr w:type="spellEnd"/>
+      <w:r>
+        <w:rPr>
+          <w:sz w:val="16"/>
+          <w:szCs w:val="16"/>
+        </w:rPr>
+        <w:t xml:space="preserve">&gt; create database </w:t>
+      </w:r>
+      <w:proofErr w:type="spellStart"/>
+      <w:r>
+        <w:rPr>
+          <w:sz w:val="16"/>
+          <w:szCs w:val="16"/>
+        </w:rPr>
+        <w:t>wordpress</w:t>
+      </w:r>
+      <w:proofErr w:type="spellEnd"/>
+      <w:r>
+        <w:rPr>
+          <w:sz w:val="16"/>
+          <w:szCs w:val="16"/>
+        </w:rPr>
+        <w:t>;</w:t>
+      </w:r>
+    </w:p>
+    <w:p>
+      <w:pPr>
+        <w:shd w:val="clear" w:color="auto" w:fill="FFFFFF"/>
+        <w:rPr>
+          <w:sz w:val="16"/>
+          <w:szCs w:val="16"/>
+        </w:rPr>
+      </w:pPr>
+      <w:proofErr w:type="spellStart"/>
+      <w:r>
+        <w:rPr>
+          <w:sz w:val="16"/>
+          <w:szCs w:val="16"/>
+        </w:rPr>
+        <w:t>mysql</w:t>
+      </w:r>
+      <w:proofErr w:type="spellEnd"/>
+      <w:r>
+        <w:rPr>
+          <w:sz w:val="16"/>
+          <w:szCs w:val="16"/>
+        </w:rPr>
+        <w:t xml:space="preserve">&gt; CREATE USER 'admin'@'10.0.10.178' IDENTIFIED BY 'Password@1234'; </w:t>
+      </w:r>
+    </w:p>
+    <w:p>
+      <w:pPr>
+        <w:shd w:val="clear" w:color="auto" w:fill="FFFFFF"/>
+        <w:rPr>
+          <w:rFonts w:ascii="Roboto" w:eastAsia="Times New Roman" w:hAnsi="Roboto" w:cs="Times New Roman"/>
+          <w:sz w:val="16"/>
+          <w:szCs w:val="16"/>
+        </w:rPr>
+      </w:pPr>
+      <w:r>
+        <w:rPr>
+          <w:sz w:val="16"/>
+          <w:szCs w:val="16"/>
+        </w:rPr>
+        <w:t xml:space="preserve">// </w:t>
+      </w:r>
+      <w:r>
+        <w:rPr>
+          <w:rFonts w:ascii="Roboto" w:eastAsia="Times New Roman" w:hAnsi="Roboto" w:cs="Times New Roman"/>
+          <w:sz w:val="16"/>
+          <w:szCs w:val="16"/>
+        </w:rPr>
+        <w:t>Private IPv4 addresses (</w:t>
+      </w:r>
+      <w:proofErr w:type="spellStart"/>
+      <w:r>
+        <w:rPr>
+          <w:rFonts w:ascii="Roboto" w:eastAsia="Times New Roman" w:hAnsi="Roboto" w:cs="Times New Roman"/>
+          <w:sz w:val="16"/>
+          <w:szCs w:val="16"/>
+        </w:rPr>
+        <w:t>wordpress</w:t>
+      </w:r>
+      <w:proofErr w:type="spellEnd"/>
+      <w:r>
+        <w:rPr>
+          <w:rFonts w:ascii="Roboto" w:eastAsia="Times New Roman" w:hAnsi="Roboto" w:cs="Times New Roman"/>
+          <w:sz w:val="16"/>
+          <w:szCs w:val="16"/>
+        </w:rPr>
+        <w:t xml:space="preserve"> machine) -&gt; </w:t>
+      </w:r>
+      <w:r>
+        <w:rPr>
+          <w:sz w:val="16"/>
+          <w:szCs w:val="16"/>
+        </w:rPr>
+        <w:t>'10.0.10.178'</w:t>
+      </w:r>
+    </w:p>
+    <w:p>
+      <w:pPr>
+        <w:rPr>
+          <w:sz w:val="16"/>
+          <w:szCs w:val="16"/>
+        </w:rPr>
+      </w:pPr>
+      <w:proofErr w:type="spellStart"/>
+      <w:r>
+        <w:rPr>
+          <w:sz w:val="16"/>
+          <w:szCs w:val="16"/>
+        </w:rPr>
+        <w:t>mysql</w:t>
+      </w:r>
+      <w:proofErr w:type="spellEnd"/>
+      <w:r>
+        <w:rPr>
+          <w:sz w:val="16"/>
+          <w:szCs w:val="16"/>
+        </w:rPr>
+        <w:t xml:space="preserve">&gt; </w:t>
+      </w:r>
+      <w:r>
+        <w:rPr>
+          <w:sz w:val="16"/>
+          <w:szCs w:val="16"/>
+        </w:rPr>
+        <w:t xml:space="preserve">GRANT ALL PRIVILEGES ON *.* TO </w:t>
+      </w:r>
+      <w:r>
+        <w:rPr>
+          <w:sz w:val="16"/>
+          <w:szCs w:val="16"/>
+        </w:rPr>
+        <w:t>'admin'</w:t>
+      </w:r>
+      <w:r>
+        <w:rPr>
+          <w:sz w:val="16"/>
+          <w:szCs w:val="16"/>
+        </w:rPr>
+        <w:t>@</w:t>
+      </w:r>
+      <w:r>
+        <w:rPr>
+          <w:sz w:val="16"/>
+          <w:szCs w:val="16"/>
+        </w:rPr>
+        <w:t xml:space="preserve">'10.0.10.178' </w:t>
+      </w:r>
+      <w:r>
+        <w:rPr>
+          <w:sz w:val="16"/>
+          <w:szCs w:val="16"/>
+        </w:rPr>
+        <w:t>WITH GRANT OPTION;</w:t>
+      </w:r>
+    </w:p>
+    <w:p>
+      <w:pPr>
+        <w:rPr>
+          <w:sz w:val="16"/>
+          <w:szCs w:val="16"/>
+        </w:rPr>
+      </w:pPr>
+      <w:proofErr w:type="spellStart"/>
+      <w:r>
+        <w:rPr>
+          <w:sz w:val="16"/>
+          <w:szCs w:val="16"/>
+        </w:rPr>
+        <w:t>mysql</w:t>
+      </w:r>
+      <w:proofErr w:type="spellEnd"/>
+      <w:r>
+        <w:rPr>
+          <w:sz w:val="16"/>
+          <w:szCs w:val="16"/>
+        </w:rPr>
+        <w:t xml:space="preserve">&gt; </w:t>
+      </w:r>
+      <w:r>
+        <w:rPr>
+          <w:sz w:val="16"/>
+          <w:szCs w:val="16"/>
+        </w:rPr>
+        <w:t>FLUSH PRIVILEGES;</w:t>
+      </w:r>
+    </w:p>
+    <w:p>
+      <w:pPr>
+        <w:rPr>
+          <w:sz w:val="16"/>
+          <w:szCs w:val="16"/>
+        </w:rPr>
+      </w:pPr>
+      <w:proofErr w:type="spellStart"/>
+      <w:r>
+        <w:rPr>
+          <w:sz w:val="16"/>
+          <w:szCs w:val="16"/>
+        </w:rPr>
+        <w:t>mysql</w:t>
+      </w:r>
+      <w:proofErr w:type="spellEnd"/>
+      <w:r>
+        <w:rPr>
+          <w:sz w:val="16"/>
+          <w:szCs w:val="16"/>
+        </w:rPr>
+        <w:t>&gt; exit;</w:t>
+      </w:r>
+    </w:p>
+    <w:p>
+      <w:pPr>
+        <w:rPr>
+          <w:sz w:val="16"/>
+          <w:szCs w:val="16"/>
+        </w:rPr>
+      </w:pPr>
+      <w:r>
+        <w:rPr>
+          <w:sz w:val="16"/>
+          <w:szCs w:val="16"/>
+        </w:rPr>
+        <w:t>$ exit</w:t>
       </w:r>
     </w:p>
     <w:p>
@@ -831,934 +1632,6 @@
           <w:szCs w:val="16"/>
         </w:rPr>
         <w:t>$ cd /var/www/html/</w:t>
-      </w:r>
-    </w:p>
-    <w:p>
-      <w:pPr>
-        <w:rPr>
-          <w:sz w:val="16"/>
-          <w:szCs w:val="16"/>
-        </w:rPr>
-      </w:pPr>
-      <w:r>
-        <w:rPr>
-          <w:sz w:val="16"/>
-          <w:szCs w:val="16"/>
-        </w:rPr>
-        <w:t xml:space="preserve">$ </w:t>
-      </w:r>
-      <w:proofErr w:type="spellStart"/>
-      <w:r>
-        <w:rPr>
-          <w:sz w:val="16"/>
-          <w:szCs w:val="16"/>
-        </w:rPr>
-        <w:t>sudo</w:t>
-      </w:r>
-      <w:proofErr w:type="spellEnd"/>
-      <w:r>
-        <w:rPr>
-          <w:sz w:val="16"/>
-          <w:szCs w:val="16"/>
-        </w:rPr>
-        <w:t xml:space="preserve"> </w:t>
-      </w:r>
-      <w:proofErr w:type="spellStart"/>
-      <w:r>
-        <w:rPr>
-          <w:sz w:val="16"/>
-          <w:szCs w:val="16"/>
-        </w:rPr>
-        <w:t>wget</w:t>
-      </w:r>
-      <w:proofErr w:type="spellEnd"/>
-      <w:r>
-        <w:rPr>
-          <w:sz w:val="16"/>
-          <w:szCs w:val="16"/>
-        </w:rPr>
-        <w:t xml:space="preserve"> https://wordpress.org/latest.tar.gz</w:t>
-      </w:r>
-    </w:p>
-    <w:p>
-      <w:pPr>
-        <w:rPr>
-          <w:sz w:val="16"/>
-          <w:szCs w:val="16"/>
-        </w:rPr>
-      </w:pPr>
-      <w:r>
-        <w:rPr>
-          <w:sz w:val="16"/>
-          <w:szCs w:val="16"/>
-        </w:rPr>
-        <w:t xml:space="preserve">$ </w:t>
-      </w:r>
-      <w:proofErr w:type="spellStart"/>
-      <w:r>
-        <w:rPr>
-          <w:sz w:val="16"/>
-          <w:szCs w:val="16"/>
-        </w:rPr>
-        <w:t>sudo</w:t>
-      </w:r>
-      <w:proofErr w:type="spellEnd"/>
-      <w:r>
-        <w:rPr>
-          <w:sz w:val="16"/>
-          <w:szCs w:val="16"/>
-        </w:rPr>
-        <w:t xml:space="preserve"> tar </w:t>
-      </w:r>
-      <w:proofErr w:type="spellStart"/>
-      <w:r>
-        <w:rPr>
-          <w:sz w:val="16"/>
-          <w:szCs w:val="16"/>
-        </w:rPr>
-        <w:t>zxf</w:t>
-      </w:r>
-      <w:proofErr w:type="spellEnd"/>
-      <w:r>
-        <w:rPr>
-          <w:sz w:val="16"/>
-          <w:szCs w:val="16"/>
-        </w:rPr>
-        <w:t xml:space="preserve"> latest.tar.gz</w:t>
-      </w:r>
-    </w:p>
-    <w:p>
-      <w:pPr>
-        <w:rPr>
-          <w:sz w:val="16"/>
-          <w:szCs w:val="16"/>
-        </w:rPr>
-      </w:pPr>
-      <w:r>
-        <w:rPr>
-          <w:sz w:val="16"/>
-          <w:szCs w:val="16"/>
-        </w:rPr>
-        <w:t>$ cd ~</w:t>
-      </w:r>
-    </w:p>
-    <w:p>
-      <w:pPr>
-        <w:rPr>
-          <w:sz w:val="16"/>
-          <w:szCs w:val="16"/>
-        </w:rPr>
-      </w:pPr>
-      <w:r>
-        <w:rPr>
-          <w:sz w:val="16"/>
-          <w:szCs w:val="16"/>
-        </w:rPr>
-        <w:t xml:space="preserve">$ </w:t>
-      </w:r>
-      <w:proofErr w:type="spellStart"/>
-      <w:r>
-        <w:rPr>
-          <w:sz w:val="16"/>
-          <w:szCs w:val="16"/>
-        </w:rPr>
-        <w:t>sudo</w:t>
-      </w:r>
-      <w:proofErr w:type="spellEnd"/>
-      <w:r>
-        <w:rPr>
-          <w:sz w:val="16"/>
-          <w:szCs w:val="16"/>
-        </w:rPr>
-        <w:t xml:space="preserve"> </w:t>
-      </w:r>
-      <w:proofErr w:type="spellStart"/>
-      <w:r>
-        <w:rPr>
-          <w:sz w:val="16"/>
-          <w:szCs w:val="16"/>
-        </w:rPr>
-        <w:t>systemctl</w:t>
-      </w:r>
-      <w:proofErr w:type="spellEnd"/>
-      <w:r>
-        <w:rPr>
-          <w:sz w:val="16"/>
-          <w:szCs w:val="16"/>
-        </w:rPr>
-        <w:t xml:space="preserve"> restart httpd</w:t>
-      </w:r>
-    </w:p>
-    <w:p>
-      <w:pPr>
-        <w:rPr>
-          <w:sz w:val="16"/>
-          <w:szCs w:val="16"/>
-        </w:rPr>
-      </w:pPr>
-      <w:r>
-        <w:rPr>
-          <w:sz w:val="16"/>
-          <w:szCs w:val="16"/>
-        </w:rPr>
-        <w:t xml:space="preserve">$ </w:t>
-      </w:r>
-      <w:proofErr w:type="spellStart"/>
-      <w:r>
-        <w:rPr>
-          <w:sz w:val="16"/>
-          <w:szCs w:val="16"/>
-        </w:rPr>
-        <w:t>ssh</w:t>
-      </w:r>
-      <w:proofErr w:type="spellEnd"/>
-      <w:r>
-        <w:rPr>
-          <w:sz w:val="16"/>
-          <w:szCs w:val="16"/>
-        </w:rPr>
-        <w:t xml:space="preserve"> -</w:t>
-      </w:r>
-      <w:proofErr w:type="spellStart"/>
-      <w:r>
-        <w:rPr>
-          <w:sz w:val="16"/>
-          <w:szCs w:val="16"/>
-        </w:rPr>
-        <w:t>i</w:t>
-      </w:r>
-      <w:proofErr w:type="spellEnd"/>
-      <w:r>
-        <w:rPr>
-          <w:sz w:val="16"/>
-          <w:szCs w:val="16"/>
-        </w:rPr>
-        <w:t xml:space="preserve"> </w:t>
-      </w:r>
-      <w:proofErr w:type="spellStart"/>
-      <w:r>
-        <w:rPr>
-          <w:sz w:val="16"/>
-          <w:szCs w:val="16"/>
-        </w:rPr>
-        <w:t>iti-key.pem</w:t>
-      </w:r>
-      <w:proofErr w:type="spellEnd"/>
-      <w:r>
-        <w:rPr>
-          <w:sz w:val="16"/>
-          <w:szCs w:val="16"/>
-        </w:rPr>
-        <w:t xml:space="preserve"> ec2-user@10.0.136.56</w:t>
-      </w:r>
-    </w:p>
-    <w:p>
-      <w:pPr>
-        <w:rPr>
-          <w:sz w:val="16"/>
-          <w:szCs w:val="16"/>
-        </w:rPr>
-      </w:pPr>
-      <w:r>
-        <w:rPr>
-          <w:sz w:val="16"/>
-          <w:szCs w:val="16"/>
-        </w:rPr>
-        <w:t xml:space="preserve">$ </w:t>
-      </w:r>
-      <w:proofErr w:type="spellStart"/>
-      <w:r>
-        <w:rPr>
-          <w:sz w:val="16"/>
-          <w:szCs w:val="16"/>
-        </w:rPr>
-        <w:t>sudo</w:t>
-      </w:r>
-      <w:proofErr w:type="spellEnd"/>
-      <w:r>
-        <w:rPr>
-          <w:sz w:val="16"/>
-          <w:szCs w:val="16"/>
-        </w:rPr>
-        <w:t xml:space="preserve"> yum install https://dev.mysql.com/get/mysql80-community-release-el7-5.noarch.rpm</w:t>
-      </w:r>
-    </w:p>
-    <w:p>
-      <w:pPr>
-        <w:rPr>
-          <w:sz w:val="16"/>
-          <w:szCs w:val="16"/>
-        </w:rPr>
-      </w:pPr>
-      <w:r>
-        <w:rPr>
-          <w:sz w:val="16"/>
-          <w:szCs w:val="16"/>
-        </w:rPr>
-        <w:t xml:space="preserve">$ </w:t>
-      </w:r>
-      <w:proofErr w:type="spellStart"/>
-      <w:r>
-        <w:rPr>
-          <w:sz w:val="16"/>
-          <w:szCs w:val="16"/>
-        </w:rPr>
-        <w:t>sudo</w:t>
-      </w:r>
-      <w:proofErr w:type="spellEnd"/>
-      <w:r>
-        <w:rPr>
-          <w:sz w:val="16"/>
-          <w:szCs w:val="16"/>
-        </w:rPr>
-        <w:t xml:space="preserve"> amazon-</w:t>
-      </w:r>
-      <w:proofErr w:type="spellStart"/>
-      <w:r>
-        <w:rPr>
-          <w:sz w:val="16"/>
-          <w:szCs w:val="16"/>
-        </w:rPr>
-        <w:t>linux</w:t>
-      </w:r>
-      <w:proofErr w:type="spellEnd"/>
-      <w:r>
-        <w:rPr>
-          <w:sz w:val="16"/>
-          <w:szCs w:val="16"/>
-        </w:rPr>
-        <w:t xml:space="preserve">-extras install </w:t>
-      </w:r>
-      <w:proofErr w:type="spellStart"/>
-      <w:r>
-        <w:rPr>
-          <w:sz w:val="16"/>
-          <w:szCs w:val="16"/>
-        </w:rPr>
-        <w:t>epel</w:t>
-      </w:r>
-      <w:proofErr w:type="spellEnd"/>
-      <w:r>
-        <w:rPr>
-          <w:sz w:val="16"/>
-          <w:szCs w:val="16"/>
-        </w:rPr>
-        <w:t xml:space="preserve"> -y</w:t>
-      </w:r>
-    </w:p>
-    <w:p>
-      <w:pPr>
-        <w:rPr>
-          <w:sz w:val="16"/>
-          <w:szCs w:val="16"/>
-        </w:rPr>
-      </w:pPr>
-      <w:r>
-        <w:rPr>
-          <w:sz w:val="16"/>
-          <w:szCs w:val="16"/>
-        </w:rPr>
-        <w:t xml:space="preserve">$ </w:t>
-      </w:r>
-      <w:proofErr w:type="spellStart"/>
-      <w:r>
-        <w:rPr>
-          <w:sz w:val="16"/>
-          <w:szCs w:val="16"/>
-        </w:rPr>
-        <w:t>sudo</w:t>
-      </w:r>
-      <w:proofErr w:type="spellEnd"/>
-      <w:r>
-        <w:rPr>
-          <w:sz w:val="16"/>
-          <w:szCs w:val="16"/>
-        </w:rPr>
-        <w:t xml:space="preserve"> yum -y install </w:t>
-      </w:r>
-      <w:proofErr w:type="spellStart"/>
-      <w:r>
-        <w:rPr>
-          <w:sz w:val="16"/>
-          <w:szCs w:val="16"/>
-        </w:rPr>
-        <w:t>mysql</w:t>
-      </w:r>
-      <w:proofErr w:type="spellEnd"/>
-      <w:r>
-        <w:rPr>
-          <w:sz w:val="16"/>
-          <w:szCs w:val="16"/>
-        </w:rPr>
-        <w:t>-community-server</w:t>
-      </w:r>
-    </w:p>
-    <w:p>
-      <w:pPr>
-        <w:rPr>
-          <w:sz w:val="16"/>
-          <w:szCs w:val="16"/>
-        </w:rPr>
-      </w:pPr>
-      <w:r>
-        <w:rPr>
-          <w:sz w:val="16"/>
-          <w:szCs w:val="16"/>
-        </w:rPr>
-        <w:t xml:space="preserve">$ </w:t>
-      </w:r>
-      <w:proofErr w:type="spellStart"/>
-      <w:r>
-        <w:rPr>
-          <w:sz w:val="16"/>
-          <w:szCs w:val="16"/>
-        </w:rPr>
-        <w:t>sudo</w:t>
-      </w:r>
-      <w:proofErr w:type="spellEnd"/>
-      <w:r>
-        <w:rPr>
-          <w:sz w:val="16"/>
-          <w:szCs w:val="16"/>
-        </w:rPr>
-        <w:t xml:space="preserve"> </w:t>
-      </w:r>
-      <w:proofErr w:type="spellStart"/>
-      <w:r>
-        <w:rPr>
-          <w:sz w:val="16"/>
-          <w:szCs w:val="16"/>
-        </w:rPr>
-        <w:t>systemctl</w:t>
-      </w:r>
-      <w:proofErr w:type="spellEnd"/>
-      <w:r>
-        <w:rPr>
-          <w:sz w:val="16"/>
-          <w:szCs w:val="16"/>
-        </w:rPr>
-        <w:t xml:space="preserve"> enable --now </w:t>
-      </w:r>
-      <w:proofErr w:type="spellStart"/>
-      <w:r>
-        <w:rPr>
-          <w:sz w:val="16"/>
-          <w:szCs w:val="16"/>
-        </w:rPr>
-        <w:t>mysqld</w:t>
-      </w:r>
-      <w:proofErr w:type="spellEnd"/>
-      <w:r>
-        <w:rPr>
-          <w:sz w:val="16"/>
-          <w:szCs w:val="16"/>
-        </w:rPr>
-        <w:t xml:space="preserve"> </w:t>
-      </w:r>
-    </w:p>
-    <w:p>
-      <w:pPr>
-        <w:rPr>
-          <w:sz w:val="16"/>
-          <w:szCs w:val="16"/>
-        </w:rPr>
-      </w:pPr>
-      <w:r>
-        <w:rPr>
-          <w:sz w:val="16"/>
-          <w:szCs w:val="16"/>
-        </w:rPr>
-        <w:t xml:space="preserve">$ </w:t>
-      </w:r>
-      <w:proofErr w:type="spellStart"/>
-      <w:r>
-        <w:rPr>
-          <w:sz w:val="16"/>
-          <w:szCs w:val="16"/>
-        </w:rPr>
-        <w:t>systemctl</w:t>
-      </w:r>
-      <w:proofErr w:type="spellEnd"/>
-      <w:r>
-        <w:rPr>
-          <w:sz w:val="16"/>
-          <w:szCs w:val="16"/>
-        </w:rPr>
-        <w:t xml:space="preserve"> status </w:t>
-      </w:r>
-      <w:proofErr w:type="spellStart"/>
-      <w:r>
-        <w:rPr>
-          <w:sz w:val="16"/>
-          <w:szCs w:val="16"/>
-        </w:rPr>
-        <w:t>mysqld</w:t>
-      </w:r>
-      <w:proofErr w:type="spellEnd"/>
-    </w:p>
-    <w:p>
-      <w:pPr>
-        <w:rPr>
-          <w:sz w:val="16"/>
-          <w:szCs w:val="16"/>
-        </w:rPr>
-      </w:pPr>
-      <w:r>
-        <w:rPr>
-          <w:sz w:val="16"/>
-          <w:szCs w:val="16"/>
-        </w:rPr>
-        <w:t xml:space="preserve">$ </w:t>
-      </w:r>
-      <w:proofErr w:type="spellStart"/>
-      <w:r>
-        <w:rPr>
-          <w:sz w:val="16"/>
-          <w:szCs w:val="16"/>
-        </w:rPr>
-        <w:t>sudo</w:t>
-      </w:r>
-      <w:proofErr w:type="spellEnd"/>
-      <w:r>
-        <w:rPr>
-          <w:sz w:val="16"/>
-          <w:szCs w:val="16"/>
-        </w:rPr>
-        <w:t xml:space="preserve"> grep 'temporary password' /var/log/mysqld.log</w:t>
-      </w:r>
-    </w:p>
-    <w:p>
-      <w:pPr>
-        <w:rPr>
-          <w:sz w:val="16"/>
-          <w:szCs w:val="16"/>
-        </w:rPr>
-      </w:pPr>
-      <w:r>
-        <w:rPr>
-          <w:sz w:val="16"/>
-          <w:szCs w:val="16"/>
-        </w:rPr>
-        <w:t xml:space="preserve">$ </w:t>
-      </w:r>
-      <w:proofErr w:type="spellStart"/>
-      <w:r>
-        <w:rPr>
-          <w:sz w:val="16"/>
-          <w:szCs w:val="16"/>
-        </w:rPr>
-        <w:t>sudo</w:t>
-      </w:r>
-      <w:proofErr w:type="spellEnd"/>
-      <w:r>
-        <w:rPr>
-          <w:sz w:val="16"/>
-          <w:szCs w:val="16"/>
-        </w:rPr>
-        <w:t xml:space="preserve"> </w:t>
-      </w:r>
-      <w:proofErr w:type="spellStart"/>
-      <w:r>
-        <w:rPr>
-          <w:sz w:val="16"/>
-          <w:szCs w:val="16"/>
-        </w:rPr>
-        <w:t>mysql_secure_installation</w:t>
-      </w:r>
-      <w:proofErr w:type="spellEnd"/>
-      <w:r>
-        <w:rPr>
-          <w:sz w:val="16"/>
-          <w:szCs w:val="16"/>
-        </w:rPr>
-        <w:t xml:space="preserve"> -p</w:t>
-      </w:r>
-    </w:p>
-    <w:p>
-      <w:pPr>
-        <w:rPr>
-          <w:sz w:val="16"/>
-          <w:szCs w:val="16"/>
-        </w:rPr>
-      </w:pPr>
-      <w:r>
-        <w:rPr>
-          <w:sz w:val="16"/>
-          <w:szCs w:val="16"/>
-        </w:rPr>
-        <w:t xml:space="preserve">$ </w:t>
-      </w:r>
-      <w:proofErr w:type="spellStart"/>
-      <w:r>
-        <w:rPr>
-          <w:sz w:val="16"/>
-          <w:szCs w:val="16"/>
-        </w:rPr>
-        <w:t>mysql</w:t>
-      </w:r>
-      <w:proofErr w:type="spellEnd"/>
-      <w:r>
-        <w:rPr>
-          <w:sz w:val="16"/>
-          <w:szCs w:val="16"/>
-        </w:rPr>
-        <w:t xml:space="preserve"> -</w:t>
-      </w:r>
-      <w:proofErr w:type="gramStart"/>
-      <w:r>
-        <w:rPr>
-          <w:sz w:val="16"/>
-          <w:szCs w:val="16"/>
-        </w:rPr>
-        <w:t>u  root</w:t>
-      </w:r>
-      <w:proofErr w:type="gramEnd"/>
-      <w:r>
-        <w:rPr>
-          <w:sz w:val="16"/>
-          <w:szCs w:val="16"/>
-        </w:rPr>
-        <w:t xml:space="preserve"> -p</w:t>
-      </w:r>
-    </w:p>
-    <w:p>
-      <w:pPr>
-        <w:rPr>
-          <w:sz w:val="16"/>
-          <w:szCs w:val="16"/>
-        </w:rPr>
-      </w:pPr>
-      <w:proofErr w:type="spellStart"/>
-      <w:r>
-        <w:rPr>
-          <w:sz w:val="16"/>
-          <w:szCs w:val="16"/>
-        </w:rPr>
-        <w:t>mysql</w:t>
-      </w:r>
-      <w:proofErr w:type="spellEnd"/>
-      <w:r>
-        <w:rPr>
-          <w:sz w:val="16"/>
-          <w:szCs w:val="16"/>
-        </w:rPr>
-        <w:t xml:space="preserve">&gt; create database </w:t>
-      </w:r>
-      <w:proofErr w:type="spellStart"/>
-      <w:proofErr w:type="gramStart"/>
-      <w:r>
-        <w:rPr>
-          <w:sz w:val="16"/>
-          <w:szCs w:val="16"/>
-        </w:rPr>
-        <w:t>wordpress</w:t>
-      </w:r>
-      <w:proofErr w:type="spellEnd"/>
-      <w:r>
-        <w:rPr>
-          <w:sz w:val="16"/>
-          <w:szCs w:val="16"/>
-        </w:rPr>
-        <w:t>;</w:t>
-      </w:r>
-      <w:proofErr w:type="gramEnd"/>
-    </w:p>
-    <w:p>
-      <w:pPr>
-        <w:shd w:val="clear" w:color="auto" w:fill="FFFFFF"/>
-        <w:rPr>
-          <w:sz w:val="16"/>
-          <w:szCs w:val="16"/>
-        </w:rPr>
-      </w:pPr>
-      <w:proofErr w:type="spellStart"/>
-      <w:r>
-        <w:rPr>
-          <w:sz w:val="16"/>
-          <w:szCs w:val="16"/>
-        </w:rPr>
-        <w:t>mysql</w:t>
-      </w:r>
-      <w:proofErr w:type="spellEnd"/>
-      <w:r>
-        <w:rPr>
-          <w:sz w:val="16"/>
-          <w:szCs w:val="16"/>
-        </w:rPr>
-        <w:t xml:space="preserve">&gt; </w:t>
-      </w:r>
-      <w:r>
-        <w:rPr>
-          <w:sz w:val="16"/>
-          <w:szCs w:val="16"/>
-        </w:rPr>
-        <w:t>CREATE USER 'admin'@'10.0.10.178' IDENTIFIED BY 'Password@1234</w:t>
-      </w:r>
-      <w:proofErr w:type="gramStart"/>
-      <w:r>
-        <w:rPr>
-          <w:sz w:val="16"/>
-          <w:szCs w:val="16"/>
-        </w:rPr>
-        <w:t>';</w:t>
-      </w:r>
-      <w:proofErr w:type="gramEnd"/>
-      <w:r>
-        <w:rPr>
-          <w:sz w:val="16"/>
-          <w:szCs w:val="16"/>
-        </w:rPr>
-        <w:t xml:space="preserve"> </w:t>
-      </w:r>
-    </w:p>
-    <w:p>
-      <w:pPr>
-        <w:shd w:val="clear" w:color="auto" w:fill="FFFFFF"/>
-        <w:rPr>
-          <w:rFonts w:ascii="Roboto" w:eastAsia="Times New Roman" w:hAnsi="Roboto" w:cs="Times New Roman"/>
-          <w:sz w:val="16"/>
-          <w:szCs w:val="16"/>
-        </w:rPr>
-      </w:pPr>
-      <w:r>
-        <w:rPr>
-          <w:sz w:val="16"/>
-          <w:szCs w:val="16"/>
-        </w:rPr>
-        <w:t xml:space="preserve">// </w:t>
-      </w:r>
-      <w:r>
-        <w:rPr>
-          <w:rFonts w:ascii="Roboto" w:eastAsia="Times New Roman" w:hAnsi="Roboto" w:cs="Times New Roman"/>
-          <w:sz w:val="16"/>
-          <w:szCs w:val="16"/>
-        </w:rPr>
-        <w:t>Private IPv4 addresses</w:t>
-      </w:r>
-      <w:r>
-        <w:rPr>
-          <w:rFonts w:ascii="Roboto" w:eastAsia="Times New Roman" w:hAnsi="Roboto" w:cs="Times New Roman"/>
-          <w:sz w:val="16"/>
-          <w:szCs w:val="16"/>
-        </w:rPr>
-        <w:t xml:space="preserve"> (</w:t>
-      </w:r>
-      <w:proofErr w:type="spellStart"/>
-      <w:r>
-        <w:rPr>
-          <w:rFonts w:ascii="Roboto" w:eastAsia="Times New Roman" w:hAnsi="Roboto" w:cs="Times New Roman"/>
-          <w:sz w:val="16"/>
-          <w:szCs w:val="16"/>
-        </w:rPr>
-        <w:t>wordpress</w:t>
-      </w:r>
-      <w:proofErr w:type="spellEnd"/>
-      <w:r>
-        <w:rPr>
-          <w:rFonts w:ascii="Roboto" w:eastAsia="Times New Roman" w:hAnsi="Roboto" w:cs="Times New Roman"/>
-          <w:sz w:val="16"/>
-          <w:szCs w:val="16"/>
-        </w:rPr>
-        <w:t xml:space="preserve"> machine) -&gt; </w:t>
-      </w:r>
-      <w:r>
-        <w:rPr>
-          <w:sz w:val="16"/>
-          <w:szCs w:val="16"/>
-        </w:rPr>
-        <w:t>'10.0.10.178'</w:t>
-      </w:r>
-    </w:p>
-    <w:p>
-      <w:pPr>
-        <w:rPr>
-          <w:sz w:val="16"/>
-          <w:szCs w:val="16"/>
-        </w:rPr>
-      </w:pPr>
-      <w:proofErr w:type="spellStart"/>
-      <w:r>
-        <w:rPr>
-          <w:sz w:val="16"/>
-          <w:szCs w:val="16"/>
-        </w:rPr>
-        <w:t>mysql</w:t>
-      </w:r>
-      <w:proofErr w:type="spellEnd"/>
-      <w:r>
-        <w:rPr>
-          <w:sz w:val="16"/>
-          <w:szCs w:val="16"/>
-        </w:rPr>
-        <w:t xml:space="preserve">&gt; </w:t>
-      </w:r>
-      <w:r>
-        <w:rPr>
-          <w:sz w:val="16"/>
-          <w:szCs w:val="16"/>
-        </w:rPr>
-        <w:t xml:space="preserve">GRANT ALL PRIVILEGES ON </w:t>
-      </w:r>
-      <w:proofErr w:type="gramStart"/>
-      <w:r>
-        <w:rPr>
-          <w:sz w:val="16"/>
-          <w:szCs w:val="16"/>
-        </w:rPr>
-        <w:t>*.*</w:t>
-      </w:r>
-      <w:proofErr w:type="gramEnd"/>
-      <w:r>
-        <w:rPr>
-          <w:sz w:val="16"/>
-          <w:szCs w:val="16"/>
-        </w:rPr>
-        <w:t xml:space="preserve"> TO </w:t>
-      </w:r>
-      <w:r>
-        <w:rPr>
-          <w:sz w:val="16"/>
-          <w:szCs w:val="16"/>
-        </w:rPr>
-        <w:t>'admin'</w:t>
-      </w:r>
-      <w:r>
-        <w:rPr>
-          <w:sz w:val="16"/>
-          <w:szCs w:val="16"/>
-        </w:rPr>
-        <w:t>@</w:t>
-      </w:r>
-      <w:r>
-        <w:rPr>
-          <w:sz w:val="16"/>
-          <w:szCs w:val="16"/>
-        </w:rPr>
-        <w:t xml:space="preserve">'10.0.10.178' </w:t>
-      </w:r>
-      <w:r>
-        <w:rPr>
-          <w:sz w:val="16"/>
-          <w:szCs w:val="16"/>
-        </w:rPr>
-        <w:t>WITH GRANT OPTION;</w:t>
-      </w:r>
-    </w:p>
-    <w:p>
-      <w:pPr>
-        <w:rPr>
-          <w:sz w:val="16"/>
-          <w:szCs w:val="16"/>
-        </w:rPr>
-      </w:pPr>
-      <w:proofErr w:type="spellStart"/>
-      <w:r>
-        <w:rPr>
-          <w:sz w:val="16"/>
-          <w:szCs w:val="16"/>
-        </w:rPr>
-        <w:t>mysql</w:t>
-      </w:r>
-      <w:proofErr w:type="spellEnd"/>
-      <w:r>
-        <w:rPr>
-          <w:sz w:val="16"/>
-          <w:szCs w:val="16"/>
-        </w:rPr>
-        <w:t xml:space="preserve">&gt; </w:t>
-      </w:r>
-      <w:r>
-        <w:rPr>
-          <w:sz w:val="16"/>
-          <w:szCs w:val="16"/>
-        </w:rPr>
-        <w:t xml:space="preserve">FLUSH </w:t>
-      </w:r>
-      <w:proofErr w:type="gramStart"/>
-      <w:r>
-        <w:rPr>
-          <w:sz w:val="16"/>
-          <w:szCs w:val="16"/>
-        </w:rPr>
-        <w:t>PRIVILEGES;</w:t>
-      </w:r>
-      <w:proofErr w:type="gramEnd"/>
-    </w:p>
-    <w:p>
-      <w:pPr>
-        <w:rPr>
-          <w:sz w:val="16"/>
-          <w:szCs w:val="16"/>
-        </w:rPr>
-      </w:pPr>
-      <w:proofErr w:type="spellStart"/>
-      <w:r>
-        <w:rPr>
-          <w:sz w:val="16"/>
-          <w:szCs w:val="16"/>
-        </w:rPr>
-        <w:t>mysql</w:t>
-      </w:r>
-      <w:proofErr w:type="spellEnd"/>
-      <w:r>
-        <w:rPr>
-          <w:sz w:val="16"/>
-          <w:szCs w:val="16"/>
-        </w:rPr>
-        <w:t xml:space="preserve">&gt; </w:t>
-      </w:r>
-      <w:proofErr w:type="gramStart"/>
-      <w:r>
-        <w:rPr>
-          <w:sz w:val="16"/>
-          <w:szCs w:val="16"/>
-        </w:rPr>
-        <w:t>exit</w:t>
-      </w:r>
-      <w:r>
-        <w:rPr>
-          <w:sz w:val="16"/>
-          <w:szCs w:val="16"/>
-        </w:rPr>
-        <w:t>;</w:t>
-      </w:r>
-      <w:proofErr w:type="gramEnd"/>
-    </w:p>
-    <w:p>
-      <w:pPr>
-        <w:rPr>
-          <w:sz w:val="16"/>
-          <w:szCs w:val="16"/>
-        </w:rPr>
-      </w:pPr>
-      <w:r>
-        <w:rPr>
-          <w:sz w:val="16"/>
-          <w:szCs w:val="16"/>
-        </w:rPr>
-        <w:t>$ exit</w:t>
-      </w:r>
-    </w:p>
-    <w:p>
-      <w:pPr>
-        <w:rPr>
-          <w:sz w:val="16"/>
-          <w:szCs w:val="16"/>
-        </w:rPr>
-      </w:pPr>
-      <w:r>
-        <w:rPr>
-          <w:sz w:val="16"/>
-          <w:szCs w:val="16"/>
-        </w:rPr>
-        <w:t>$ cd</w:t>
-      </w:r>
-      <w:r>
-        <w:rPr>
-          <w:sz w:val="16"/>
-          <w:szCs w:val="16"/>
-        </w:rPr>
-        <w:t xml:space="preserve"> /var/www/html/</w:t>
       </w:r>
     </w:p>
     <w:p>
@@ -1916,6 +1789,134 @@
           <w:szCs w:val="20"/>
         </w:rPr>
       </w:pPr>
+    </w:p>
+    <w:p>
+      <w:pPr>
+        <w:rPr>
+          <w:sz w:val="20"/>
+          <w:szCs w:val="20"/>
+        </w:rPr>
+      </w:pPr>
+    </w:p>
+    <w:p>
+      <w:pPr>
+        <w:rPr>
+          <w:sz w:val="20"/>
+          <w:szCs w:val="20"/>
+        </w:rPr>
+      </w:pPr>
+    </w:p>
+    <w:p>
+      <w:pPr>
+        <w:rPr>
+          <w:sz w:val="20"/>
+          <w:szCs w:val="20"/>
+        </w:rPr>
+      </w:pPr>
+    </w:p>
+    <w:p>
+      <w:pPr>
+        <w:rPr>
+          <w:sz w:val="20"/>
+          <w:szCs w:val="20"/>
+        </w:rPr>
+      </w:pPr>
+    </w:p>
+    <w:p>
+      <w:pPr>
+        <w:rPr>
+          <w:sz w:val="20"/>
+          <w:szCs w:val="20"/>
+        </w:rPr>
+      </w:pPr>
+    </w:p>
+    <w:p>
+      <w:pPr>
+        <w:rPr>
+          <w:sz w:val="20"/>
+          <w:szCs w:val="20"/>
+        </w:rPr>
+      </w:pPr>
+    </w:p>
+    <w:p>
+      <w:pPr>
+        <w:rPr>
+          <w:sz w:val="20"/>
+          <w:szCs w:val="20"/>
+        </w:rPr>
+      </w:pPr>
+    </w:p>
+    <w:p>
+      <w:pPr>
+        <w:rPr>
+          <w:sz w:val="20"/>
+          <w:szCs w:val="20"/>
+        </w:rPr>
+      </w:pPr>
+    </w:p>
+    <w:p>
+      <w:pPr>
+        <w:rPr>
+          <w:sz w:val="20"/>
+          <w:szCs w:val="20"/>
+        </w:rPr>
+      </w:pPr>
+    </w:p>
+    <w:p>
+      <w:pPr>
+        <w:rPr>
+          <w:sz w:val="20"/>
+          <w:szCs w:val="20"/>
+        </w:rPr>
+      </w:pPr>
+    </w:p>
+    <w:p>
+      <w:pPr>
+        <w:rPr>
+          <w:sz w:val="20"/>
+          <w:szCs w:val="20"/>
+        </w:rPr>
+      </w:pPr>
+    </w:p>
+    <w:p>
+      <w:pPr>
+        <w:rPr>
+          <w:sz w:val="20"/>
+          <w:szCs w:val="20"/>
+        </w:rPr>
+      </w:pPr>
+    </w:p>
+    <w:p>
+      <w:pPr>
+        <w:rPr>
+          <w:sz w:val="20"/>
+          <w:szCs w:val="20"/>
+        </w:rPr>
+      </w:pPr>
+    </w:p>
+    <w:p>
+      <w:pPr>
+        <w:rPr>
+          <w:sz w:val="20"/>
+          <w:szCs w:val="20"/>
+        </w:rPr>
+      </w:pPr>
+    </w:p>
+    <w:p>
+      <w:pPr>
+        <w:pStyle w:val="Header"/>
+      </w:pPr>
+      <w:r>
+        <w:t xml:space="preserve">Video: </w:t>
+      </w:r>
+      <w:hyperlink r:id="rId13" w:history="1">
+        <w:r>
+          <w:rPr>
+            <w:rStyle w:val="Hyperlink"/>
+          </w:rPr>
+          <w:t>https://drive.google.com/file/d/1WZwBConep1idevRLZHTd2GPQZlVZkX1P/view?usp=sharing</w:t>
+        </w:r>
+      </w:hyperlink>
     </w:p>
     <w:p>
       <w:pPr>

</xml_diff>

<commit_message>
Edit Cloud Computing and Dockers Fundamentals Lab1
</commit_message>
<xml_diff>
--- a/Cloud_Computing_and_Dockers_Fundamentals/Lab1.docx
+++ b/Cloud_Computing_and_Dockers_Fundamentals/Lab1.docx
@@ -416,80 +416,91 @@
           <w:sz w:val="16"/>
           <w:szCs w:val="16"/>
         </w:rPr>
-        <w:t xml:space="preserve">: </w:t>
-      </w:r>
-      <w:proofErr w:type="spellStart"/>
-      <w:r>
-        <w:rPr>
-          <w:sz w:val="16"/>
-          <w:szCs w:val="16"/>
-        </w:rPr>
-        <w:t>pscp</w:t>
-      </w:r>
-      <w:proofErr w:type="spellEnd"/>
-      <w:r>
-        <w:rPr>
-          <w:sz w:val="16"/>
-          <w:szCs w:val="16"/>
-        </w:rPr>
-        <w:t xml:space="preserve"> -</w:t>
-      </w:r>
-      <w:proofErr w:type="spellStart"/>
-      <w:r>
-        <w:rPr>
-          <w:sz w:val="16"/>
-          <w:szCs w:val="16"/>
-        </w:rPr>
-        <w:t>i</w:t>
-      </w:r>
-      <w:proofErr w:type="spellEnd"/>
-      <w:r>
-        <w:rPr>
-          <w:sz w:val="16"/>
-          <w:szCs w:val="16"/>
-        </w:rPr>
-        <w:t xml:space="preserve"> Downloads\</w:t>
-      </w:r>
-      <w:proofErr w:type="spellStart"/>
-      <w:r>
-        <w:rPr>
-          <w:sz w:val="16"/>
-          <w:szCs w:val="16"/>
-        </w:rPr>
-        <w:t>iti-key.ppk</w:t>
-      </w:r>
-      <w:proofErr w:type="spellEnd"/>
-      <w:r>
-        <w:rPr>
-          <w:sz w:val="16"/>
-          <w:szCs w:val="16"/>
-        </w:rPr>
-        <w:t xml:space="preserve"> Downloads\</w:t>
-      </w:r>
-      <w:proofErr w:type="spellStart"/>
-      <w:r>
-        <w:rPr>
-          <w:sz w:val="16"/>
-          <w:szCs w:val="16"/>
-        </w:rPr>
-        <w:t>iti-key.pem</w:t>
-      </w:r>
-      <w:proofErr w:type="spellEnd"/>
-      <w:r>
-        <w:rPr>
-          <w:sz w:val="16"/>
-          <w:szCs w:val="16"/>
-        </w:rPr>
-        <w:t xml:space="preserve"> ec2-user@52.91.228.235:/home/ec2-user</w:t>
-      </w:r>
-    </w:p>
-    <w:p>
-      <w:pPr>
-        <w:rPr>
-          <w:sz w:val="16"/>
-          <w:szCs w:val="16"/>
-        </w:rPr>
-      </w:pPr>
+        <w:t>: pscp -i Downloads\iti-key.ppk Downloads\iti-key.pem ec2-user@52.91.228.235:/home/ec2-user</w:t>
+      </w:r>
+    </w:p>
+    <w:p>
+      <w:pPr>
+        <w:rPr>
+          <w:sz w:val="16"/>
+          <w:szCs w:val="16"/>
+        </w:rPr>
+      </w:pPr>
+    </w:p>
+    <w:p>
+      <w:pPr>
+        <w:rPr>
+          <w:sz w:val="16"/>
+          <w:szCs w:val="16"/>
+        </w:rPr>
+      </w:pPr>
+      <w:r>
+        <w:rPr>
+          <w:sz w:val="16"/>
+          <w:szCs w:val="16"/>
+        </w:rPr>
+        <w:t>$ sudo yum update</w:t>
+      </w:r>
+    </w:p>
+    <w:p>
+      <w:pPr>
+        <w:rPr>
+          <w:sz w:val="16"/>
+          <w:szCs w:val="16"/>
+        </w:rPr>
+      </w:pPr>
+      <w:r>
+        <w:rPr>
+          <w:sz w:val="16"/>
+          <w:szCs w:val="16"/>
+        </w:rPr>
+        <w:t>$ chmod 600 iti-key.pem</w:t>
+      </w:r>
+    </w:p>
+    <w:p>
+      <w:pPr>
+        <w:rPr>
+          <w:sz w:val="16"/>
+          <w:szCs w:val="16"/>
+        </w:rPr>
+      </w:pPr>
+      <w:r>
+        <w:rPr>
+          <w:sz w:val="16"/>
+          <w:szCs w:val="16"/>
+        </w:rPr>
+        <w:t>$ sudo yum install httpd</w:t>
+      </w:r>
+    </w:p>
+    <w:p>
+      <w:pPr>
+        <w:rPr>
+          <w:sz w:val="16"/>
+          <w:szCs w:val="16"/>
+        </w:rPr>
+      </w:pPr>
+      <w:r>
+        <w:rPr>
+          <w:sz w:val="16"/>
+          <w:szCs w:val="16"/>
+        </w:rPr>
+        <w:t>$ sudo systemctl start httpd</w:t>
+      </w:r>
+    </w:p>
+    <w:p>
+      <w:pPr>
+        <w:rPr>
+          <w:sz w:val="16"/>
+          <w:szCs w:val="16"/>
+        </w:rPr>
+      </w:pPr>
+      <w:r>
+        <w:rPr>
+          <w:sz w:val="16"/>
+          <w:szCs w:val="16"/>
+        </w:rPr>
+        <w:t>$ sudo yum clean metadata</w:t>
+      </w:r>
     </w:p>
     <w:p>
       <w:pPr>
@@ -505,21 +516,19 @@
         </w:rPr>
         <w:t xml:space="preserve">$ </w:t>
       </w:r>
-      <w:proofErr w:type="spellStart"/>
-      <w:r>
-        <w:rPr>
-          <w:sz w:val="16"/>
-          <w:szCs w:val="16"/>
-        </w:rPr>
-        <w:t>sudo</w:t>
-      </w:r>
-      <w:proofErr w:type="spellEnd"/>
-      <w:r>
-        <w:rPr>
-          <w:sz w:val="16"/>
-          <w:szCs w:val="16"/>
-        </w:rPr>
-        <w:t xml:space="preserve"> yum update</w:t>
+      <w:r>
+        <w:rPr>
+          <w:sz w:val="16"/>
+          <w:szCs w:val="16"/>
+        </w:rPr>
+        <w:t>sudo amazon-linux-extras enable php</w:t>
+      </w:r>
+      <w:r>
+        <w:rPr>
+          <w:sz w:val="16"/>
+          <w:szCs w:val="16"/>
+        </w:rPr>
+        <w:t>8.0</w:t>
       </w:r>
     </w:p>
     <w:p>
@@ -536,31 +545,20 @@
         </w:rPr>
         <w:t xml:space="preserve">$ </w:t>
       </w:r>
-      <w:proofErr w:type="spellStart"/>
-      <w:r>
-        <w:rPr>
-          <w:sz w:val="16"/>
-          <w:szCs w:val="16"/>
-        </w:rPr>
-        <w:t>chmod</w:t>
-      </w:r>
-      <w:proofErr w:type="spellEnd"/>
-      <w:r>
-        <w:rPr>
-          <w:sz w:val="16"/>
-          <w:szCs w:val="16"/>
-        </w:rPr>
-        <w:t xml:space="preserve"> 600 </w:t>
-      </w:r>
-      <w:proofErr w:type="spellStart"/>
-      <w:r>
-        <w:rPr>
-          <w:sz w:val="16"/>
-          <w:szCs w:val="16"/>
-        </w:rPr>
-        <w:t>iti-key.pem</w:t>
-      </w:r>
-      <w:proofErr w:type="spellEnd"/>
+      <w:r>
+        <w:rPr>
+          <w:sz w:val="16"/>
+          <w:szCs w:val="16"/>
+        </w:rPr>
+        <w:t>sudo yum install php</w:t>
+      </w:r>
+      <w:r>
+        <w:rPr>
+          <w:sz w:val="16"/>
+          <w:szCs w:val="16"/>
+        </w:rPr>
+        <w:t>8.0</w:t>
+      </w:r>
     </w:p>
     <w:p>
       <w:pPr>
@@ -576,21 +574,41 @@
         </w:rPr>
         <w:t xml:space="preserve">$ </w:t>
       </w:r>
-      <w:proofErr w:type="spellStart"/>
-      <w:r>
-        <w:rPr>
-          <w:sz w:val="16"/>
-          <w:szCs w:val="16"/>
-        </w:rPr>
-        <w:t>sudo</w:t>
-      </w:r>
-      <w:proofErr w:type="spellEnd"/>
-      <w:r>
-        <w:rPr>
-          <w:sz w:val="16"/>
-          <w:szCs w:val="16"/>
-        </w:rPr>
-        <w:t xml:space="preserve"> yum install httpd</w:t>
+      <w:r>
+        <w:rPr>
+          <w:sz w:val="16"/>
+          <w:szCs w:val="16"/>
+        </w:rPr>
+        <w:t>sudo yum install php php</w:t>
+      </w:r>
+      <w:r>
+        <w:rPr>
+          <w:sz w:val="16"/>
+          <w:szCs w:val="16"/>
+        </w:rPr>
+        <w:t>-</w:t>
+      </w:r>
+      <w:r>
+        <w:rPr>
+          <w:sz w:val="16"/>
+          <w:szCs w:val="16"/>
+        </w:rPr>
+        <w:t>{pear,cgi,common,curl,mbstring,gd,mysqlnd,gettext,bcmath,json,xml,fpm,intl,zip,imap}</w:t>
+      </w:r>
+    </w:p>
+    <w:p>
+      <w:pPr>
+        <w:rPr>
+          <w:sz w:val="16"/>
+          <w:szCs w:val="16"/>
+        </w:rPr>
+      </w:pPr>
+      <w:r>
+        <w:rPr>
+          <w:sz w:val="16"/>
+          <w:szCs w:val="16"/>
+        </w:rPr>
+        <w:t>$ cd /var/www/html/</w:t>
       </w:r>
     </w:p>
     <w:p>
@@ -607,15 +625,168 @@
         </w:rPr>
         <w:t xml:space="preserve">$ </w:t>
       </w:r>
-      <w:proofErr w:type="spellStart"/>
-      <w:r>
-        <w:rPr>
-          <w:sz w:val="16"/>
-          <w:szCs w:val="16"/>
-        </w:rPr>
-        <w:t>sudo</w:t>
-      </w:r>
-      <w:proofErr w:type="spellEnd"/>
+      <w:r>
+        <w:rPr>
+          <w:sz w:val="16"/>
+          <w:szCs w:val="16"/>
+        </w:rPr>
+        <w:t>sudo wget https://wordpress.org/latest.tar.gz</w:t>
+      </w:r>
+    </w:p>
+    <w:p>
+      <w:pPr>
+        <w:rPr>
+          <w:sz w:val="16"/>
+          <w:szCs w:val="16"/>
+        </w:rPr>
+      </w:pPr>
+      <w:r>
+        <w:rPr>
+          <w:sz w:val="16"/>
+          <w:szCs w:val="16"/>
+        </w:rPr>
+        <w:t xml:space="preserve">$ </w:t>
+      </w:r>
+      <w:r>
+        <w:rPr>
+          <w:sz w:val="16"/>
+          <w:szCs w:val="16"/>
+        </w:rPr>
+        <w:t>sudo tar zxf latest.tar.gz</w:t>
+      </w:r>
+    </w:p>
+    <w:p>
+      <w:pPr>
+        <w:rPr>
+          <w:sz w:val="16"/>
+          <w:szCs w:val="16"/>
+        </w:rPr>
+      </w:pPr>
+      <w:r>
+        <w:rPr>
+          <w:sz w:val="16"/>
+          <w:szCs w:val="16"/>
+        </w:rPr>
+        <w:t>$ cd ~</w:t>
+      </w:r>
+    </w:p>
+    <w:p>
+      <w:pPr>
+        <w:rPr>
+          <w:sz w:val="16"/>
+          <w:szCs w:val="16"/>
+        </w:rPr>
+      </w:pPr>
+      <w:r>
+        <w:rPr>
+          <w:sz w:val="16"/>
+          <w:szCs w:val="16"/>
+        </w:rPr>
+        <w:t>$ sudo systemctl restart httpd</w:t>
+      </w:r>
+    </w:p>
+    <w:p>
+      <w:pPr>
+        <w:rPr>
+          <w:sz w:val="16"/>
+          <w:szCs w:val="16"/>
+        </w:rPr>
+      </w:pPr>
+      <w:r>
+        <w:rPr>
+          <w:sz w:val="16"/>
+          <w:szCs w:val="16"/>
+        </w:rPr>
+        <w:t>$ ssh -i iti-key.pem ec2-user@10.0.136.56</w:t>
+      </w:r>
+    </w:p>
+    <w:p>
+      <w:pPr>
+        <w:rPr>
+          <w:sz w:val="16"/>
+          <w:szCs w:val="16"/>
+        </w:rPr>
+      </w:pPr>
+      <w:r>
+        <w:rPr>
+          <w:sz w:val="16"/>
+          <w:szCs w:val="16"/>
+        </w:rPr>
+        <w:t xml:space="preserve">$ </w:t>
+      </w:r>
+      <w:r>
+        <w:rPr>
+          <w:sz w:val="16"/>
+          <w:szCs w:val="16"/>
+        </w:rPr>
+        <w:t>sudo yum install https://dev.mysql.com/get/mysql80-community-release-el7-5.noarch.rpm</w:t>
+      </w:r>
+    </w:p>
+    <w:p>
+      <w:pPr>
+        <w:rPr>
+          <w:sz w:val="16"/>
+          <w:szCs w:val="16"/>
+        </w:rPr>
+      </w:pPr>
+      <w:r>
+        <w:rPr>
+          <w:sz w:val="16"/>
+          <w:szCs w:val="16"/>
+        </w:rPr>
+        <w:t xml:space="preserve">$ </w:t>
+      </w:r>
+      <w:r>
+        <w:rPr>
+          <w:sz w:val="16"/>
+          <w:szCs w:val="16"/>
+        </w:rPr>
+        <w:t>sudo amazon-linux-extras install epel -y</w:t>
+      </w:r>
+    </w:p>
+    <w:p>
+      <w:pPr>
+        <w:rPr>
+          <w:sz w:val="16"/>
+          <w:szCs w:val="16"/>
+        </w:rPr>
+      </w:pPr>
+      <w:r>
+        <w:rPr>
+          <w:sz w:val="16"/>
+          <w:szCs w:val="16"/>
+        </w:rPr>
+        <w:t xml:space="preserve">$ </w:t>
+      </w:r>
+      <w:r>
+        <w:rPr>
+          <w:sz w:val="16"/>
+          <w:szCs w:val="16"/>
+        </w:rPr>
+        <w:t>sudo yum -y install mysql-community-server</w:t>
+      </w:r>
+    </w:p>
+    <w:p>
+      <w:pPr>
+        <w:rPr>
+          <w:sz w:val="16"/>
+          <w:szCs w:val="16"/>
+        </w:rPr>
+      </w:pPr>
+      <w:r>
+        <w:rPr>
+          <w:sz w:val="16"/>
+          <w:szCs w:val="16"/>
+        </w:rPr>
+        <w:t xml:space="preserve">$ </w:t>
+      </w:r>
+      <w:r>
+        <w:rPr>
+          <w:sz w:val="16"/>
+          <w:szCs w:val="16"/>
+        </w:rPr>
+        <w:t>sudo systemctl enable --now mysqld</w:t>
+      </w:r>
       <w:r>
         <w:rPr>
           <w:sz w:val="16"/>
@@ -623,22 +794,6 @@
         </w:rPr>
         <w:t xml:space="preserve"> </w:t>
       </w:r>
-      <w:proofErr w:type="spellStart"/>
-      <w:r>
-        <w:rPr>
-          <w:sz w:val="16"/>
-          <w:szCs w:val="16"/>
-        </w:rPr>
-        <w:t>systemctl</w:t>
-      </w:r>
-      <w:proofErr w:type="spellEnd"/>
-      <w:r>
-        <w:rPr>
-          <w:sz w:val="16"/>
-          <w:szCs w:val="16"/>
-        </w:rPr>
-        <w:t xml:space="preserve"> start httpd</w:t>
-      </w:r>
     </w:p>
     <w:p>
       <w:pPr>
@@ -654,21 +809,12 @@
         </w:rPr>
         <w:t xml:space="preserve">$ </w:t>
       </w:r>
-      <w:proofErr w:type="spellStart"/>
-      <w:r>
-        <w:rPr>
-          <w:sz w:val="16"/>
-          <w:szCs w:val="16"/>
-        </w:rPr>
-        <w:t>sudo</w:t>
-      </w:r>
-      <w:proofErr w:type="spellEnd"/>
-      <w:r>
-        <w:rPr>
-          <w:sz w:val="16"/>
-          <w:szCs w:val="16"/>
-        </w:rPr>
-        <w:t xml:space="preserve"> yum clean metadata</w:t>
+      <w:r>
+        <w:rPr>
+          <w:sz w:val="16"/>
+          <w:szCs w:val="16"/>
+        </w:rPr>
+        <w:t>systemctl status mysqld</w:t>
       </w:r>
     </w:p>
     <w:p>
@@ -685,37 +831,12 @@
         </w:rPr>
         <w:t xml:space="preserve">$ </w:t>
       </w:r>
-      <w:proofErr w:type="spellStart"/>
-      <w:r>
-        <w:rPr>
-          <w:sz w:val="16"/>
-          <w:szCs w:val="16"/>
-        </w:rPr>
-        <w:t>sudo</w:t>
-      </w:r>
-      <w:proofErr w:type="spellEnd"/>
-      <w:r>
-        <w:rPr>
-          <w:sz w:val="16"/>
-          <w:szCs w:val="16"/>
-        </w:rPr>
-        <w:t xml:space="preserve"> amazon-</w:t>
-      </w:r>
-      <w:proofErr w:type="spellStart"/>
-      <w:r>
-        <w:rPr>
-          <w:sz w:val="16"/>
-          <w:szCs w:val="16"/>
-        </w:rPr>
-        <w:t>linux</w:t>
-      </w:r>
-      <w:proofErr w:type="spellEnd"/>
-      <w:r>
-        <w:rPr>
-          <w:sz w:val="16"/>
-          <w:szCs w:val="16"/>
-        </w:rPr>
-        <w:t>-extras enable php7.4</w:t>
+      <w:r>
+        <w:rPr>
+          <w:sz w:val="16"/>
+          <w:szCs w:val="16"/>
+        </w:rPr>
+        <w:t>sudo grep 'temporary password' /var/log/mysqld.log</w:t>
       </w:r>
     </w:p>
     <w:p>
@@ -732,60 +853,192 @@
         </w:rPr>
         <w:t xml:space="preserve">$ </w:t>
       </w:r>
-      <w:proofErr w:type="spellStart"/>
-      <w:r>
-        <w:rPr>
-          <w:sz w:val="16"/>
-          <w:szCs w:val="16"/>
-        </w:rPr>
-        <w:t>sudo</w:t>
-      </w:r>
-      <w:proofErr w:type="spellEnd"/>
-      <w:r>
-        <w:rPr>
-          <w:sz w:val="16"/>
-          <w:szCs w:val="16"/>
-        </w:rPr>
-        <w:t xml:space="preserve"> yum install </w:t>
-      </w:r>
-      <w:proofErr w:type="spellStart"/>
-      <w:r>
-        <w:rPr>
-          <w:sz w:val="16"/>
-          <w:szCs w:val="16"/>
-        </w:rPr>
-        <w:t>php</w:t>
-      </w:r>
-      <w:proofErr w:type="spellEnd"/>
-      <w:r>
-        <w:rPr>
-          <w:sz w:val="16"/>
-          <w:szCs w:val="16"/>
-        </w:rPr>
-        <w:t xml:space="preserve"> </w:t>
-      </w:r>
-      <w:proofErr w:type="spellStart"/>
-      <w:r>
-        <w:rPr>
-          <w:sz w:val="16"/>
-          <w:szCs w:val="16"/>
-        </w:rPr>
-        <w:t>php</w:t>
-      </w:r>
-      <w:proofErr w:type="spellEnd"/>
-      <w:r>
-        <w:rPr>
-          <w:sz w:val="16"/>
-          <w:szCs w:val="16"/>
-        </w:rPr>
-        <w:t xml:space="preserve"> </w:t>
-      </w:r>
-      <w:r>
-        <w:rPr>
-          <w:sz w:val="16"/>
-          <w:szCs w:val="16"/>
-        </w:rPr>
-        <w:t>{pear,cgi,common,curl,mbstring,gd,mysqlnd,gettext,bcmath,json,xml,fpm,intl,zip,imap}</w:t>
+      <w:r>
+        <w:rPr>
+          <w:sz w:val="16"/>
+          <w:szCs w:val="16"/>
+        </w:rPr>
+        <w:t>sudo mysql_secure_installation -p</w:t>
+      </w:r>
+    </w:p>
+    <w:p>
+      <w:pPr>
+        <w:rPr>
+          <w:sz w:val="16"/>
+          <w:szCs w:val="16"/>
+        </w:rPr>
+      </w:pPr>
+      <w:r>
+        <w:rPr>
+          <w:sz w:val="16"/>
+          <w:szCs w:val="16"/>
+        </w:rPr>
+        <w:t>$ mysql -u  root -p</w:t>
+      </w:r>
+    </w:p>
+    <w:p>
+      <w:pPr>
+        <w:rPr>
+          <w:sz w:val="16"/>
+          <w:szCs w:val="16"/>
+        </w:rPr>
+      </w:pPr>
+      <w:r>
+        <w:rPr>
+          <w:sz w:val="16"/>
+          <w:szCs w:val="16"/>
+        </w:rPr>
+        <w:t>mysql&gt; create database wordpress;</w:t>
+      </w:r>
+    </w:p>
+    <w:p>
+      <w:pPr>
+        <w:shd w:val="clear" w:color="auto" w:fill="FFFFFF"/>
+        <w:rPr>
+          <w:sz w:val="16"/>
+          <w:szCs w:val="16"/>
+        </w:rPr>
+      </w:pPr>
+      <w:r>
+        <w:rPr>
+          <w:sz w:val="16"/>
+          <w:szCs w:val="16"/>
+        </w:rPr>
+        <w:t xml:space="preserve">mysql&gt; CREATE USER 'admin'@'10.0.10.178' IDENTIFIED BY 'Password@1234'; </w:t>
+      </w:r>
+    </w:p>
+    <w:p>
+      <w:pPr>
+        <w:shd w:val="clear" w:color="auto" w:fill="FFFFFF"/>
+        <w:rPr>
+          <w:rFonts w:ascii="Roboto" w:eastAsia="Times New Roman" w:hAnsi="Roboto" w:cs="Times New Roman"/>
+          <w:sz w:val="16"/>
+          <w:szCs w:val="16"/>
+        </w:rPr>
+      </w:pPr>
+      <w:r>
+        <w:rPr>
+          <w:sz w:val="16"/>
+          <w:szCs w:val="16"/>
+        </w:rPr>
+        <w:t xml:space="preserve">// </w:t>
+      </w:r>
+      <w:r>
+        <w:rPr>
+          <w:rFonts w:ascii="Roboto" w:eastAsia="Times New Roman" w:hAnsi="Roboto" w:cs="Times New Roman"/>
+          <w:sz w:val="16"/>
+          <w:szCs w:val="16"/>
+        </w:rPr>
+        <w:t xml:space="preserve">Private IPv4 addresses (wordpress machine) -&gt; </w:t>
+      </w:r>
+      <w:r>
+        <w:rPr>
+          <w:sz w:val="16"/>
+          <w:szCs w:val="16"/>
+        </w:rPr>
+        <w:t>'10.0.10.178'</w:t>
+      </w:r>
+    </w:p>
+    <w:p>
+      <w:pPr>
+        <w:rPr>
+          <w:sz w:val="16"/>
+          <w:szCs w:val="16"/>
+        </w:rPr>
+      </w:pPr>
+      <w:r>
+        <w:rPr>
+          <w:sz w:val="16"/>
+          <w:szCs w:val="16"/>
+        </w:rPr>
+        <w:t xml:space="preserve">mysql&gt; </w:t>
+      </w:r>
+      <w:r>
+        <w:rPr>
+          <w:sz w:val="16"/>
+          <w:szCs w:val="16"/>
+        </w:rPr>
+        <w:t xml:space="preserve">GRANT ALL PRIVILEGES ON *.* TO </w:t>
+      </w:r>
+      <w:r>
+        <w:rPr>
+          <w:sz w:val="16"/>
+          <w:szCs w:val="16"/>
+        </w:rPr>
+        <w:t>'admin'</w:t>
+      </w:r>
+      <w:r>
+        <w:rPr>
+          <w:sz w:val="16"/>
+          <w:szCs w:val="16"/>
+        </w:rPr>
+        <w:t>@</w:t>
+      </w:r>
+      <w:r>
+        <w:rPr>
+          <w:sz w:val="16"/>
+          <w:szCs w:val="16"/>
+        </w:rPr>
+        <w:t xml:space="preserve">'10.0.10.178' </w:t>
+      </w:r>
+      <w:r>
+        <w:rPr>
+          <w:sz w:val="16"/>
+          <w:szCs w:val="16"/>
+        </w:rPr>
+        <w:t>WITH GRANT OPTION;</w:t>
+      </w:r>
+    </w:p>
+    <w:p>
+      <w:pPr>
+        <w:rPr>
+          <w:sz w:val="16"/>
+          <w:szCs w:val="16"/>
+        </w:rPr>
+      </w:pPr>
+      <w:r>
+        <w:rPr>
+          <w:sz w:val="16"/>
+          <w:szCs w:val="16"/>
+        </w:rPr>
+        <w:t xml:space="preserve">mysql&gt; </w:t>
+      </w:r>
+      <w:r>
+        <w:rPr>
+          <w:sz w:val="16"/>
+          <w:szCs w:val="16"/>
+        </w:rPr>
+        <w:t>FLUSH PRIVILEGES;</w:t>
+      </w:r>
+    </w:p>
+    <w:p>
+      <w:pPr>
+        <w:rPr>
+          <w:sz w:val="16"/>
+          <w:szCs w:val="16"/>
+        </w:rPr>
+      </w:pPr>
+      <w:r>
+        <w:rPr>
+          <w:sz w:val="16"/>
+          <w:szCs w:val="16"/>
+        </w:rPr>
+        <w:t>mysql&gt; exit;</w:t>
+      </w:r>
+    </w:p>
+    <w:p>
+      <w:pPr>
+        <w:rPr>
+          <w:sz w:val="16"/>
+          <w:szCs w:val="16"/>
+        </w:rPr>
+      </w:pPr>
+      <w:r>
+        <w:rPr>
+          <w:sz w:val="16"/>
+          <w:szCs w:val="16"/>
+        </w:rPr>
+        <w:t>$ exit</w:t>
       </w:r>
     </w:p>
     <w:p>
@@ -815,896 +1068,8 @@
           <w:sz w:val="16"/>
           <w:szCs w:val="16"/>
         </w:rPr>
-        <w:t xml:space="preserve">$ </w:t>
-      </w:r>
-      <w:proofErr w:type="spellStart"/>
-      <w:r>
-        <w:rPr>
-          <w:sz w:val="16"/>
-          <w:szCs w:val="16"/>
-        </w:rPr>
-        <w:t>sudo</w:t>
-      </w:r>
-      <w:proofErr w:type="spellEnd"/>
-      <w:r>
-        <w:rPr>
-          <w:sz w:val="16"/>
-          <w:szCs w:val="16"/>
-        </w:rPr>
-        <w:t xml:space="preserve"> </w:t>
-      </w:r>
-      <w:proofErr w:type="spellStart"/>
-      <w:r>
-        <w:rPr>
-          <w:sz w:val="16"/>
-          <w:szCs w:val="16"/>
-        </w:rPr>
-        <w:t>wget</w:t>
-      </w:r>
-      <w:proofErr w:type="spellEnd"/>
-      <w:r>
-        <w:rPr>
-          <w:sz w:val="16"/>
-          <w:szCs w:val="16"/>
-        </w:rPr>
-        <w:t xml:space="preserve"> https://wordpress.org/latest.tar.gz</w:t>
-      </w:r>
-    </w:p>
-    <w:p>
-      <w:pPr>
-        <w:rPr>
-          <w:sz w:val="16"/>
-          <w:szCs w:val="16"/>
-        </w:rPr>
-      </w:pPr>
-      <w:r>
-        <w:rPr>
-          <w:sz w:val="16"/>
-          <w:szCs w:val="16"/>
-        </w:rPr>
-        <w:t xml:space="preserve">$ </w:t>
-      </w:r>
-      <w:proofErr w:type="spellStart"/>
-      <w:r>
-        <w:rPr>
-          <w:sz w:val="16"/>
-          <w:szCs w:val="16"/>
-        </w:rPr>
-        <w:t>sudo</w:t>
-      </w:r>
-      <w:proofErr w:type="spellEnd"/>
-      <w:r>
-        <w:rPr>
-          <w:sz w:val="16"/>
-          <w:szCs w:val="16"/>
-        </w:rPr>
-        <w:t xml:space="preserve"> tar </w:t>
-      </w:r>
-      <w:proofErr w:type="spellStart"/>
-      <w:r>
-        <w:rPr>
-          <w:sz w:val="16"/>
-          <w:szCs w:val="16"/>
-        </w:rPr>
-        <w:t>zxf</w:t>
-      </w:r>
-      <w:proofErr w:type="spellEnd"/>
-      <w:r>
-        <w:rPr>
-          <w:sz w:val="16"/>
-          <w:szCs w:val="16"/>
-        </w:rPr>
-        <w:t xml:space="preserve"> latest.tar.gz</w:t>
-      </w:r>
-    </w:p>
-    <w:p>
-      <w:pPr>
-        <w:rPr>
-          <w:sz w:val="16"/>
-          <w:szCs w:val="16"/>
-        </w:rPr>
-      </w:pPr>
-      <w:r>
-        <w:rPr>
-          <w:sz w:val="16"/>
-          <w:szCs w:val="16"/>
-        </w:rPr>
-        <w:t>$ cd ~</w:t>
-      </w:r>
-    </w:p>
-    <w:p>
-      <w:pPr>
-        <w:rPr>
-          <w:sz w:val="16"/>
-          <w:szCs w:val="16"/>
-        </w:rPr>
-      </w:pPr>
-      <w:r>
-        <w:rPr>
-          <w:sz w:val="16"/>
-          <w:szCs w:val="16"/>
-        </w:rPr>
-        <w:t xml:space="preserve">$ </w:t>
-      </w:r>
-      <w:proofErr w:type="spellStart"/>
-      <w:r>
-        <w:rPr>
-          <w:sz w:val="16"/>
-          <w:szCs w:val="16"/>
-        </w:rPr>
-        <w:t>sudo</w:t>
-      </w:r>
-      <w:proofErr w:type="spellEnd"/>
-      <w:r>
-        <w:rPr>
-          <w:sz w:val="16"/>
-          <w:szCs w:val="16"/>
-        </w:rPr>
-        <w:t xml:space="preserve"> </w:t>
-      </w:r>
-      <w:proofErr w:type="spellStart"/>
-      <w:r>
-        <w:rPr>
-          <w:sz w:val="16"/>
-          <w:szCs w:val="16"/>
-        </w:rPr>
-        <w:t>systemctl</w:t>
-      </w:r>
-      <w:proofErr w:type="spellEnd"/>
-      <w:r>
-        <w:rPr>
-          <w:sz w:val="16"/>
-          <w:szCs w:val="16"/>
-        </w:rPr>
-        <w:t xml:space="preserve"> restart httpd</w:t>
-      </w:r>
-    </w:p>
-    <w:p>
-      <w:pPr>
-        <w:rPr>
-          <w:sz w:val="16"/>
-          <w:szCs w:val="16"/>
-        </w:rPr>
-      </w:pPr>
-      <w:r>
-        <w:rPr>
-          <w:sz w:val="16"/>
-          <w:szCs w:val="16"/>
-        </w:rPr>
-        <w:t xml:space="preserve">$ </w:t>
-      </w:r>
-      <w:proofErr w:type="spellStart"/>
-      <w:r>
-        <w:rPr>
-          <w:sz w:val="16"/>
-          <w:szCs w:val="16"/>
-        </w:rPr>
-        <w:t>ssh</w:t>
-      </w:r>
-      <w:proofErr w:type="spellEnd"/>
-      <w:r>
-        <w:rPr>
-          <w:sz w:val="16"/>
-          <w:szCs w:val="16"/>
-        </w:rPr>
-        <w:t xml:space="preserve"> -</w:t>
-      </w:r>
-      <w:proofErr w:type="spellStart"/>
-      <w:r>
-        <w:rPr>
-          <w:sz w:val="16"/>
-          <w:szCs w:val="16"/>
-        </w:rPr>
-        <w:t>i</w:t>
-      </w:r>
-      <w:proofErr w:type="spellEnd"/>
-      <w:r>
-        <w:rPr>
-          <w:sz w:val="16"/>
-          <w:szCs w:val="16"/>
-        </w:rPr>
-        <w:t xml:space="preserve"> </w:t>
-      </w:r>
-      <w:proofErr w:type="spellStart"/>
-      <w:r>
-        <w:rPr>
-          <w:sz w:val="16"/>
-          <w:szCs w:val="16"/>
-        </w:rPr>
-        <w:t>iti-key.pem</w:t>
-      </w:r>
-      <w:proofErr w:type="spellEnd"/>
-      <w:r>
-        <w:rPr>
-          <w:sz w:val="16"/>
-          <w:szCs w:val="16"/>
-        </w:rPr>
-        <w:t xml:space="preserve"> ec2-user@10.0.136.56</w:t>
-      </w:r>
-    </w:p>
-    <w:p>
-      <w:pPr>
-        <w:rPr>
-          <w:sz w:val="16"/>
-          <w:szCs w:val="16"/>
-        </w:rPr>
-      </w:pPr>
-      <w:r>
-        <w:rPr>
-          <w:sz w:val="16"/>
-          <w:szCs w:val="16"/>
-        </w:rPr>
-        <w:t xml:space="preserve">$ </w:t>
-      </w:r>
-      <w:proofErr w:type="spellStart"/>
-      <w:r>
-        <w:rPr>
-          <w:sz w:val="16"/>
-          <w:szCs w:val="16"/>
-        </w:rPr>
-        <w:t>sudo</w:t>
-      </w:r>
-      <w:proofErr w:type="spellEnd"/>
-      <w:r>
-        <w:rPr>
-          <w:sz w:val="16"/>
-          <w:szCs w:val="16"/>
-        </w:rPr>
-        <w:t xml:space="preserve"> yum install https://dev.mysql.com/get/mysql80-community-release-el7-5.noarch.rpm</w:t>
-      </w:r>
-    </w:p>
-    <w:p>
-      <w:pPr>
-        <w:rPr>
-          <w:sz w:val="16"/>
-          <w:szCs w:val="16"/>
-        </w:rPr>
-      </w:pPr>
-      <w:r>
-        <w:rPr>
-          <w:sz w:val="16"/>
-          <w:szCs w:val="16"/>
-        </w:rPr>
-        <w:t xml:space="preserve">$ </w:t>
-      </w:r>
-      <w:proofErr w:type="spellStart"/>
-      <w:r>
-        <w:rPr>
-          <w:sz w:val="16"/>
-          <w:szCs w:val="16"/>
-        </w:rPr>
-        <w:t>sudo</w:t>
-      </w:r>
-      <w:proofErr w:type="spellEnd"/>
-      <w:r>
-        <w:rPr>
-          <w:sz w:val="16"/>
-          <w:szCs w:val="16"/>
-        </w:rPr>
-        <w:t xml:space="preserve"> amazon-</w:t>
-      </w:r>
-      <w:proofErr w:type="spellStart"/>
-      <w:r>
-        <w:rPr>
-          <w:sz w:val="16"/>
-          <w:szCs w:val="16"/>
-        </w:rPr>
-        <w:t>linux</w:t>
-      </w:r>
-      <w:proofErr w:type="spellEnd"/>
-      <w:r>
-        <w:rPr>
-          <w:sz w:val="16"/>
-          <w:szCs w:val="16"/>
-        </w:rPr>
-        <w:t xml:space="preserve">-extras install </w:t>
-      </w:r>
-      <w:proofErr w:type="spellStart"/>
-      <w:r>
-        <w:rPr>
-          <w:sz w:val="16"/>
-          <w:szCs w:val="16"/>
-        </w:rPr>
-        <w:t>epel</w:t>
-      </w:r>
-      <w:proofErr w:type="spellEnd"/>
-      <w:r>
-        <w:rPr>
-          <w:sz w:val="16"/>
-          <w:szCs w:val="16"/>
-        </w:rPr>
-        <w:t xml:space="preserve"> -y</w:t>
-      </w:r>
-    </w:p>
-    <w:p>
-      <w:pPr>
-        <w:rPr>
-          <w:sz w:val="16"/>
-          <w:szCs w:val="16"/>
-        </w:rPr>
-      </w:pPr>
-      <w:r>
-        <w:rPr>
-          <w:sz w:val="16"/>
-          <w:szCs w:val="16"/>
-        </w:rPr>
-        <w:t xml:space="preserve">$ </w:t>
-      </w:r>
-      <w:proofErr w:type="spellStart"/>
-      <w:r>
-        <w:rPr>
-          <w:sz w:val="16"/>
-          <w:szCs w:val="16"/>
-        </w:rPr>
-        <w:t>sudo</w:t>
-      </w:r>
-      <w:proofErr w:type="spellEnd"/>
-      <w:r>
-        <w:rPr>
-          <w:sz w:val="16"/>
-          <w:szCs w:val="16"/>
-        </w:rPr>
-        <w:t xml:space="preserve"> yum -y install </w:t>
-      </w:r>
-      <w:proofErr w:type="spellStart"/>
-      <w:r>
-        <w:rPr>
-          <w:sz w:val="16"/>
-          <w:szCs w:val="16"/>
-        </w:rPr>
-        <w:t>mysql</w:t>
-      </w:r>
-      <w:proofErr w:type="spellEnd"/>
-      <w:r>
-        <w:rPr>
-          <w:sz w:val="16"/>
-          <w:szCs w:val="16"/>
-        </w:rPr>
-        <w:t>-community-server</w:t>
-      </w:r>
-    </w:p>
-    <w:p>
-      <w:pPr>
-        <w:rPr>
-          <w:sz w:val="16"/>
-          <w:szCs w:val="16"/>
-        </w:rPr>
-      </w:pPr>
-      <w:r>
-        <w:rPr>
-          <w:sz w:val="16"/>
-          <w:szCs w:val="16"/>
-        </w:rPr>
-        <w:t xml:space="preserve">$ </w:t>
-      </w:r>
-      <w:proofErr w:type="spellStart"/>
-      <w:r>
-        <w:rPr>
-          <w:sz w:val="16"/>
-          <w:szCs w:val="16"/>
-        </w:rPr>
-        <w:t>sudo</w:t>
-      </w:r>
-      <w:proofErr w:type="spellEnd"/>
-      <w:r>
-        <w:rPr>
-          <w:sz w:val="16"/>
-          <w:szCs w:val="16"/>
-        </w:rPr>
-        <w:t xml:space="preserve"> </w:t>
-      </w:r>
-      <w:proofErr w:type="spellStart"/>
-      <w:r>
-        <w:rPr>
-          <w:sz w:val="16"/>
-          <w:szCs w:val="16"/>
-        </w:rPr>
-        <w:t>systemctl</w:t>
-      </w:r>
-      <w:proofErr w:type="spellEnd"/>
-      <w:r>
-        <w:rPr>
-          <w:sz w:val="16"/>
-          <w:szCs w:val="16"/>
-        </w:rPr>
-        <w:t xml:space="preserve"> enable --now </w:t>
-      </w:r>
-      <w:proofErr w:type="spellStart"/>
-      <w:r>
-        <w:rPr>
-          <w:sz w:val="16"/>
-          <w:szCs w:val="16"/>
-        </w:rPr>
-        <w:t>mysqld</w:t>
-      </w:r>
-      <w:proofErr w:type="spellEnd"/>
-      <w:r>
-        <w:rPr>
-          <w:sz w:val="16"/>
-          <w:szCs w:val="16"/>
-        </w:rPr>
-        <w:t xml:space="preserve"> </w:t>
-      </w:r>
-    </w:p>
-    <w:p>
-      <w:pPr>
-        <w:rPr>
-          <w:sz w:val="16"/>
-          <w:szCs w:val="16"/>
-        </w:rPr>
-      </w:pPr>
-      <w:r>
-        <w:rPr>
-          <w:sz w:val="16"/>
-          <w:szCs w:val="16"/>
-        </w:rPr>
-        <w:t xml:space="preserve">$ </w:t>
-      </w:r>
-      <w:proofErr w:type="spellStart"/>
-      <w:r>
-        <w:rPr>
-          <w:sz w:val="16"/>
-          <w:szCs w:val="16"/>
-        </w:rPr>
-        <w:t>systemctl</w:t>
-      </w:r>
-      <w:proofErr w:type="spellEnd"/>
-      <w:r>
-        <w:rPr>
-          <w:sz w:val="16"/>
-          <w:szCs w:val="16"/>
-        </w:rPr>
-        <w:t xml:space="preserve"> status </w:t>
-      </w:r>
-      <w:proofErr w:type="spellStart"/>
-      <w:r>
-        <w:rPr>
-          <w:sz w:val="16"/>
-          <w:szCs w:val="16"/>
-        </w:rPr>
-        <w:t>mysqld</w:t>
-      </w:r>
-      <w:proofErr w:type="spellEnd"/>
-    </w:p>
-    <w:p>
-      <w:pPr>
-        <w:rPr>
-          <w:sz w:val="16"/>
-          <w:szCs w:val="16"/>
-        </w:rPr>
-      </w:pPr>
-      <w:r>
-        <w:rPr>
-          <w:sz w:val="16"/>
-          <w:szCs w:val="16"/>
-        </w:rPr>
-        <w:t xml:space="preserve">$ </w:t>
-      </w:r>
-      <w:proofErr w:type="spellStart"/>
-      <w:r>
-        <w:rPr>
-          <w:sz w:val="16"/>
-          <w:szCs w:val="16"/>
-        </w:rPr>
-        <w:t>sudo</w:t>
-      </w:r>
-      <w:proofErr w:type="spellEnd"/>
-      <w:r>
-        <w:rPr>
-          <w:sz w:val="16"/>
-          <w:szCs w:val="16"/>
-        </w:rPr>
-        <w:t xml:space="preserve"> grep 'temporary password' /var/log/mysqld.log</w:t>
-      </w:r>
-    </w:p>
-    <w:p>
-      <w:pPr>
-        <w:rPr>
-          <w:sz w:val="16"/>
-          <w:szCs w:val="16"/>
-        </w:rPr>
-      </w:pPr>
-      <w:r>
-        <w:rPr>
-          <w:sz w:val="16"/>
-          <w:szCs w:val="16"/>
-        </w:rPr>
-        <w:t xml:space="preserve">$ </w:t>
-      </w:r>
-      <w:proofErr w:type="spellStart"/>
-      <w:r>
-        <w:rPr>
-          <w:sz w:val="16"/>
-          <w:szCs w:val="16"/>
-        </w:rPr>
-        <w:t>sudo</w:t>
-      </w:r>
-      <w:proofErr w:type="spellEnd"/>
-      <w:r>
-        <w:rPr>
-          <w:sz w:val="16"/>
-          <w:szCs w:val="16"/>
-        </w:rPr>
-        <w:t xml:space="preserve"> </w:t>
-      </w:r>
-      <w:proofErr w:type="spellStart"/>
-      <w:r>
-        <w:rPr>
-          <w:sz w:val="16"/>
-          <w:szCs w:val="16"/>
-        </w:rPr>
-        <w:t>mysql_secure_installation</w:t>
-      </w:r>
-      <w:proofErr w:type="spellEnd"/>
-      <w:r>
-        <w:rPr>
-          <w:sz w:val="16"/>
-          <w:szCs w:val="16"/>
-        </w:rPr>
-        <w:t xml:space="preserve"> -p</w:t>
-      </w:r>
-    </w:p>
-    <w:p>
-      <w:pPr>
-        <w:rPr>
-          <w:sz w:val="16"/>
-          <w:szCs w:val="16"/>
-        </w:rPr>
-      </w:pPr>
-      <w:r>
-        <w:rPr>
-          <w:sz w:val="16"/>
-          <w:szCs w:val="16"/>
-        </w:rPr>
-        <w:t xml:space="preserve">$ </w:t>
-      </w:r>
-      <w:proofErr w:type="spellStart"/>
-      <w:r>
-        <w:rPr>
-          <w:sz w:val="16"/>
-          <w:szCs w:val="16"/>
-        </w:rPr>
-        <w:t>mysql</w:t>
-      </w:r>
-      <w:proofErr w:type="spellEnd"/>
-      <w:r>
-        <w:rPr>
-          <w:sz w:val="16"/>
-          <w:szCs w:val="16"/>
-        </w:rPr>
-        <w:t xml:space="preserve"> -u  root -p</w:t>
-      </w:r>
-    </w:p>
-    <w:p>
-      <w:pPr>
-        <w:rPr>
-          <w:sz w:val="16"/>
-          <w:szCs w:val="16"/>
-        </w:rPr>
-      </w:pPr>
-      <w:proofErr w:type="spellStart"/>
-      <w:r>
-        <w:rPr>
-          <w:sz w:val="16"/>
-          <w:szCs w:val="16"/>
-        </w:rPr>
-        <w:t>mysql</w:t>
-      </w:r>
-      <w:proofErr w:type="spellEnd"/>
-      <w:r>
-        <w:rPr>
-          <w:sz w:val="16"/>
-          <w:szCs w:val="16"/>
-        </w:rPr>
-        <w:t xml:space="preserve">&gt; create database </w:t>
-      </w:r>
-      <w:proofErr w:type="spellStart"/>
-      <w:r>
-        <w:rPr>
-          <w:sz w:val="16"/>
-          <w:szCs w:val="16"/>
-        </w:rPr>
-        <w:t>wordpress</w:t>
-      </w:r>
-      <w:proofErr w:type="spellEnd"/>
-      <w:r>
-        <w:rPr>
-          <w:sz w:val="16"/>
-          <w:szCs w:val="16"/>
-        </w:rPr>
-        <w:t>;</w:t>
-      </w:r>
-    </w:p>
-    <w:p>
-      <w:pPr>
-        <w:shd w:val="clear" w:color="auto" w:fill="FFFFFF"/>
-        <w:rPr>
-          <w:sz w:val="16"/>
-          <w:szCs w:val="16"/>
-        </w:rPr>
-      </w:pPr>
-      <w:proofErr w:type="spellStart"/>
-      <w:r>
-        <w:rPr>
-          <w:sz w:val="16"/>
-          <w:szCs w:val="16"/>
-        </w:rPr>
-        <w:t>mysql</w:t>
-      </w:r>
-      <w:proofErr w:type="spellEnd"/>
-      <w:r>
-        <w:rPr>
-          <w:sz w:val="16"/>
-          <w:szCs w:val="16"/>
-        </w:rPr>
-        <w:t xml:space="preserve">&gt; CREATE USER 'admin'@'10.0.10.178' IDENTIFIED BY 'Password@1234'; </w:t>
-      </w:r>
-    </w:p>
-    <w:p>
-      <w:pPr>
-        <w:shd w:val="clear" w:color="auto" w:fill="FFFFFF"/>
-        <w:rPr>
-          <w:rFonts w:ascii="Roboto" w:eastAsia="Times New Roman" w:hAnsi="Roboto" w:cs="Times New Roman"/>
-          <w:sz w:val="16"/>
-          <w:szCs w:val="16"/>
-        </w:rPr>
-      </w:pPr>
-      <w:r>
-        <w:rPr>
-          <w:sz w:val="16"/>
-          <w:szCs w:val="16"/>
-        </w:rPr>
-        <w:t xml:space="preserve">// </w:t>
-      </w:r>
-      <w:r>
-        <w:rPr>
-          <w:rFonts w:ascii="Roboto" w:eastAsia="Times New Roman" w:hAnsi="Roboto" w:cs="Times New Roman"/>
-          <w:sz w:val="16"/>
-          <w:szCs w:val="16"/>
-        </w:rPr>
-        <w:t>Private IPv4 addresses (</w:t>
-      </w:r>
-      <w:proofErr w:type="spellStart"/>
-      <w:r>
-        <w:rPr>
-          <w:rFonts w:ascii="Roboto" w:eastAsia="Times New Roman" w:hAnsi="Roboto" w:cs="Times New Roman"/>
-          <w:sz w:val="16"/>
-          <w:szCs w:val="16"/>
-        </w:rPr>
-        <w:t>wordpress</w:t>
-      </w:r>
-      <w:proofErr w:type="spellEnd"/>
-      <w:r>
-        <w:rPr>
-          <w:rFonts w:ascii="Roboto" w:eastAsia="Times New Roman" w:hAnsi="Roboto" w:cs="Times New Roman"/>
-          <w:sz w:val="16"/>
-          <w:szCs w:val="16"/>
-        </w:rPr>
-        <w:t xml:space="preserve"> machine) -&gt; </w:t>
-      </w:r>
-      <w:r>
-        <w:rPr>
-          <w:sz w:val="16"/>
-          <w:szCs w:val="16"/>
-        </w:rPr>
-        <w:t>'10.0.10.178'</w:t>
-      </w:r>
-    </w:p>
-    <w:p>
-      <w:pPr>
-        <w:rPr>
-          <w:sz w:val="16"/>
-          <w:szCs w:val="16"/>
-        </w:rPr>
-      </w:pPr>
-      <w:proofErr w:type="spellStart"/>
-      <w:r>
-        <w:rPr>
-          <w:sz w:val="16"/>
-          <w:szCs w:val="16"/>
-        </w:rPr>
-        <w:t>mysql</w:t>
-      </w:r>
-      <w:proofErr w:type="spellEnd"/>
-      <w:r>
-        <w:rPr>
-          <w:sz w:val="16"/>
-          <w:szCs w:val="16"/>
-        </w:rPr>
-        <w:t xml:space="preserve">&gt; </w:t>
-      </w:r>
-      <w:r>
-        <w:rPr>
-          <w:sz w:val="16"/>
-          <w:szCs w:val="16"/>
-        </w:rPr>
-        <w:t xml:space="preserve">GRANT ALL PRIVILEGES ON *.* TO </w:t>
-      </w:r>
-      <w:r>
-        <w:rPr>
-          <w:sz w:val="16"/>
-          <w:szCs w:val="16"/>
-        </w:rPr>
-        <w:t>'admin'</w:t>
-      </w:r>
-      <w:r>
-        <w:rPr>
-          <w:sz w:val="16"/>
-          <w:szCs w:val="16"/>
-        </w:rPr>
-        <w:t>@</w:t>
-      </w:r>
-      <w:r>
-        <w:rPr>
-          <w:sz w:val="16"/>
-          <w:szCs w:val="16"/>
-        </w:rPr>
-        <w:t xml:space="preserve">'10.0.10.178' </w:t>
-      </w:r>
-      <w:r>
-        <w:rPr>
-          <w:sz w:val="16"/>
-          <w:szCs w:val="16"/>
-        </w:rPr>
-        <w:t>WITH GRANT OPTION;</w:t>
-      </w:r>
-    </w:p>
-    <w:p>
-      <w:pPr>
-        <w:rPr>
-          <w:sz w:val="16"/>
-          <w:szCs w:val="16"/>
-        </w:rPr>
-      </w:pPr>
-      <w:proofErr w:type="spellStart"/>
-      <w:r>
-        <w:rPr>
-          <w:sz w:val="16"/>
-          <w:szCs w:val="16"/>
-        </w:rPr>
-        <w:t>mysql</w:t>
-      </w:r>
-      <w:proofErr w:type="spellEnd"/>
-      <w:r>
-        <w:rPr>
-          <w:sz w:val="16"/>
-          <w:szCs w:val="16"/>
-        </w:rPr>
-        <w:t xml:space="preserve">&gt; </w:t>
-      </w:r>
-      <w:r>
-        <w:rPr>
-          <w:sz w:val="16"/>
-          <w:szCs w:val="16"/>
-        </w:rPr>
-        <w:t>FLUSH PRIVILEGES;</w:t>
-      </w:r>
-    </w:p>
-    <w:p>
-      <w:pPr>
-        <w:rPr>
-          <w:sz w:val="16"/>
-          <w:szCs w:val="16"/>
-        </w:rPr>
-      </w:pPr>
-      <w:proofErr w:type="spellStart"/>
-      <w:r>
-        <w:rPr>
-          <w:sz w:val="16"/>
-          <w:szCs w:val="16"/>
-        </w:rPr>
-        <w:t>mysql</w:t>
-      </w:r>
-      <w:proofErr w:type="spellEnd"/>
-      <w:r>
-        <w:rPr>
-          <w:sz w:val="16"/>
-          <w:szCs w:val="16"/>
-        </w:rPr>
-        <w:t>&gt; exit;</w:t>
-      </w:r>
-    </w:p>
-    <w:p>
-      <w:pPr>
-        <w:rPr>
-          <w:sz w:val="16"/>
-          <w:szCs w:val="16"/>
-        </w:rPr>
-      </w:pPr>
-      <w:r>
-        <w:rPr>
-          <w:sz w:val="16"/>
-          <w:szCs w:val="16"/>
-        </w:rPr>
-        <w:t>$ exit</w:t>
-      </w:r>
-    </w:p>
-    <w:p>
-      <w:pPr>
-        <w:rPr>
-          <w:sz w:val="16"/>
-          <w:szCs w:val="16"/>
-        </w:rPr>
-      </w:pPr>
-      <w:r>
-        <w:rPr>
-          <w:sz w:val="16"/>
-          <w:szCs w:val="16"/>
-        </w:rPr>
-        <w:t>$ cd /var/www/html/</w:t>
-      </w:r>
-    </w:p>
-    <w:p>
-      <w:pPr>
-        <w:rPr>
-          <w:sz w:val="16"/>
-          <w:szCs w:val="16"/>
-        </w:rPr>
-      </w:pPr>
-      <w:r>
-        <w:rPr>
-          <w:sz w:val="16"/>
-          <w:szCs w:val="16"/>
-        </w:rPr>
-        <w:t xml:space="preserve">$ </w:t>
-      </w:r>
-      <w:proofErr w:type="spellStart"/>
-      <w:r>
-        <w:rPr>
-          <w:sz w:val="16"/>
-          <w:szCs w:val="16"/>
-        </w:rPr>
-        <w:t>sudo</w:t>
-      </w:r>
-      <w:proofErr w:type="spellEnd"/>
-      <w:r>
-        <w:rPr>
-          <w:sz w:val="16"/>
-          <w:szCs w:val="16"/>
-        </w:rPr>
-        <w:t xml:space="preserve"> </w:t>
-      </w:r>
-      <w:proofErr w:type="spellStart"/>
-      <w:r>
-        <w:rPr>
-          <w:sz w:val="16"/>
-          <w:szCs w:val="16"/>
-        </w:rPr>
-        <w:t>chown</w:t>
-      </w:r>
-      <w:proofErr w:type="spellEnd"/>
-      <w:r>
-        <w:rPr>
-          <w:sz w:val="16"/>
-          <w:szCs w:val="16"/>
-        </w:rPr>
-        <w:t xml:space="preserve"> -R </w:t>
-      </w:r>
-      <w:proofErr w:type="spellStart"/>
-      <w:r>
-        <w:rPr>
-          <w:sz w:val="16"/>
-          <w:szCs w:val="16"/>
-        </w:rPr>
-        <w:t>apache</w:t>
-      </w:r>
-      <w:proofErr w:type="spellEnd"/>
-      <w:r>
-        <w:rPr>
-          <w:sz w:val="16"/>
-          <w:szCs w:val="16"/>
-        </w:rPr>
-        <w:t xml:space="preserve"> </w:t>
-      </w:r>
-      <w:proofErr w:type="spellStart"/>
-      <w:r>
-        <w:rPr>
-          <w:sz w:val="16"/>
-          <w:szCs w:val="16"/>
-        </w:rPr>
-        <w:t>wordpress</w:t>
-      </w:r>
-      <w:proofErr w:type="spellEnd"/>
+        <w:t>$ sudo chown -R apache wordpress</w:t>
+      </w:r>
     </w:p>
     <w:p>
       <w:pPr>
@@ -1736,7 +1101,6 @@
         <w:rPr>
           <w:noProof/>
         </w:rPr>
-        <w:lastRenderedPageBreak/>
         <w:drawing>
           <wp:inline distT="0" distB="0" distL="0" distR="0" wp14:anchorId="23FE5584" wp14:editId="02F9AD5D">
             <wp:extent cx="5943600" cy="3399155"/>
@@ -1917,14 +1281,6 @@
           <w:t>https://drive.google.com/file/d/1WZwBConep1idevRLZHTd2GPQZlVZkX1P/view?usp=sharing</w:t>
         </w:r>
       </w:hyperlink>
-    </w:p>
-    <w:p>
-      <w:pPr>
-        <w:rPr>
-          <w:sz w:val="20"/>
-          <w:szCs w:val="20"/>
-        </w:rPr>
-      </w:pPr>
     </w:p>
     <w:sectPr>
       <w:pgSz w:w="12240" w:h="15840"/>

</xml_diff>